<commit_message>
NONE - Update docs
</commit_message>
<xml_diff>
--- a/docs/guides/Como anadir un nuevo algoritmo.docx
+++ b/docs/guides/Como anadir un nuevo algoritmo.docx
@@ -1,21 +1,22 @@
 
 <file path=word/document.xml><?xml version="1.0" encoding="utf-8"?>
-<w:document xmlns:wpc="http://schemas.microsoft.com/office/word/2010/wordprocessingCanvas" xmlns:mc="http://schemas.openxmlformats.org/markup-compatibility/2006" xmlns:o="urn:schemas-microsoft-com:office:office" xmlns:r="http://schemas.openxmlformats.org/officeDocument/2006/relationships" xmlns:m="http://schemas.openxmlformats.org/officeDocument/2006/math" xmlns:v="urn:schemas-microsoft-com:vml" xmlns:wp14="http://schemas.microsoft.com/office/word/2010/wordprocessingDrawing" xmlns:wp="http://schemas.openxmlformats.org/drawingml/2006/wordprocessingDrawing" xmlns:w10="urn:schemas-microsoft-com:office:word" xmlns:w="http://schemas.openxmlformats.org/wordprocessingml/2006/main" xmlns:w14="http://schemas.microsoft.com/office/word/2010/wordml" xmlns:w15="http://schemas.microsoft.com/office/word/2012/wordml" xmlns:wpg="http://schemas.microsoft.com/office/word/2010/wordprocessingGroup" xmlns:wpi="http://schemas.microsoft.com/office/word/2010/wordprocessingInk" xmlns:wne="http://schemas.microsoft.com/office/word/2006/wordml" xmlns:wps="http://schemas.microsoft.com/office/word/2010/wordprocessingShape" mc:Ignorable="w14 w15 wp14">
+<w:document xmlns:o="urn:schemas-microsoft-com:office:office" xmlns:r="http://schemas.openxmlformats.org/officeDocument/2006/relationships" xmlns:v="urn:schemas-microsoft-com:vml" xmlns:w="http://schemas.openxmlformats.org/wordprocessingml/2006/main" xmlns:w10="urn:schemas-microsoft-com:office:word" xmlns:wp="http://schemas.openxmlformats.org/drawingml/2006/wordprocessingDrawing" xmlns:wps="http://schemas.microsoft.com/office/word/2010/wordprocessingShape" xmlns:wpg="http://schemas.microsoft.com/office/word/2010/wordprocessingGroup" xmlns:mc="http://schemas.openxmlformats.org/markup-compatibility/2006" xmlns:wp14="http://schemas.microsoft.com/office/word/2010/wordprocessingDrawing" xmlns:w14="http://schemas.microsoft.com/office/word/2010/wordml" mc:Ignorable="w14 wp14">
   <w:body>
     <w:p>
       <w:pPr>
+        <w:pStyle w:val="Normal"/>
         <w:jc w:val="both"/>
         <w:rPr>
-          <w:rFonts w:asciiTheme="majorHAnsi" w:eastAsiaTheme="majorEastAsia" w:hAnsiTheme="majorHAnsi" w:cstheme="majorBidi"/>
-          <w:color w:val="2E74B5" w:themeColor="accent1" w:themeShade="BF"/>
+          <w:rFonts w:ascii="Calibri Light" w:hAnsi="Calibri Light" w:eastAsia="" w:cs="" w:asciiTheme="majorHAnsi" w:cstheme="majorBidi" w:eastAsiaTheme="majorEastAsia" w:hAnsiTheme="majorHAnsi"/>
+          <w:color w:val="2E74B5" w:themeColor="accent1" w:themeShade="bf"/>
           <w:sz w:val="32"/>
           <w:szCs w:val="32"/>
         </w:rPr>
       </w:pPr>
       <w:r>
         <w:rPr>
-          <w:rFonts w:asciiTheme="majorHAnsi" w:eastAsiaTheme="majorEastAsia" w:hAnsiTheme="majorHAnsi" w:cstheme="majorBidi"/>
-          <w:color w:val="2E74B5" w:themeColor="accent1" w:themeShade="BF"/>
+          <w:rFonts w:eastAsia="" w:cs="" w:ascii="Calibri Light" w:hAnsi="Calibri Light" w:asciiTheme="majorHAnsi" w:cstheme="majorBidi" w:eastAsiaTheme="majorEastAsia" w:hAnsiTheme="majorHAnsi"/>
+          <w:color w:val="2E74B5" w:themeColor="accent1" w:themeShade="bf"/>
           <w:sz w:val="32"/>
           <w:szCs w:val="32"/>
         </w:rPr>
@@ -24,81 +25,143 @@
     </w:p>
     <w:p>
       <w:pPr>
+        <w:pStyle w:val="Normal"/>
         <w:jc w:val="both"/>
-      </w:pPr>
-      <w:r>
+        <w:rPr/>
+      </w:pPr>
+      <w:r>
+        <w:rPr/>
         <w:t>En este anexo detallaremos p</w:t>
       </w:r>
       <w:bookmarkStart w:id="0" w:name="_GoBack"/>
       <w:bookmarkEnd w:id="0"/>
       <w:r>
+        <w:rPr/>
         <w:t>aso por paso cómo añadir un nuevo algoritmo a la aplicación.</w:t>
       </w:r>
     </w:p>
     <w:p>
       <w:pPr>
         <w:pStyle w:val="Heading2"/>
+        <w:numPr>
+          <w:ilvl w:val="1"/>
+          <w:numId w:val="2"/>
+        </w:numPr>
         <w:jc w:val="both"/>
-        <w:rPr>
-          <w:ins w:id="1" w:author="A S" w:date="2017-05-11T20:34:00Z"/>
-        </w:rPr>
-      </w:pPr>
-      <w:r>
+        <w:rPr/>
+      </w:pPr>
+      <w:r>
+        <w:rPr/>
         <w:t>1.1. Contexto</w:t>
       </w:r>
     </w:p>
     <w:p>
       <w:pPr>
+        <w:pStyle w:val="Normal"/>
         <w:jc w:val="both"/>
-      </w:pPr>
-    </w:p>
-    <w:p>
-      <w:pPr>
+        <w:rPr/>
+      </w:pPr>
+      <w:r>
+        <w:rPr/>
+      </w:r>
+    </w:p>
+    <w:p>
+      <w:pPr>
+        <w:pStyle w:val="Normal"/>
         <w:jc w:val="both"/>
-      </w:pPr>
-      <w:r>
+        <w:rPr/>
+      </w:pPr>
+      <w:r>
+        <w:rPr/>
         <w:t>Como usuario, quiero contar con un algoritmo de mapeo nuevo que, cuando se seleccione en la lista desplegable, proyecte los puntos sobre la diagonal del plano.</w:t>
       </w:r>
     </w:p>
     <w:p>
       <w:pPr>
         <w:pStyle w:val="Heading2"/>
+        <w:numPr>
+          <w:ilvl w:val="1"/>
+          <w:numId w:val="2"/>
+        </w:numPr>
         <w:jc w:val="both"/>
-      </w:pPr>
-      <w:r>
+        <w:rPr/>
+      </w:pPr>
+      <w:r>
+        <w:rPr/>
         <w:t>1.2. Localizar el directorio</w:t>
       </w:r>
     </w:p>
     <w:p>
       <w:pPr>
+        <w:pStyle w:val="Normal"/>
         <w:jc w:val="both"/>
-      </w:pPr>
-    </w:p>
-    <w:p>
-      <w:pPr>
+        <w:rPr/>
+      </w:pPr>
+      <w:r>
+        <w:rPr/>
+      </w:r>
+    </w:p>
+    <w:p>
+      <w:pPr>
+        <w:pStyle w:val="Normal"/>
         <w:jc w:val="both"/>
-      </w:pPr>
-      <w:r>
-        <w:rPr>
-          <w:noProof/>
-          <w:lang w:eastAsia="es-ES_tradnl"/>
-        </w:rPr>
+        <w:rPr/>
+      </w:pPr>
+      <w:r>
+        <w:rPr/>
+        <w:drawing>
+          <wp:inline distT="0" distB="4445" distL="0" distR="0">
+            <wp:extent cx="1722120" cy="2700655"/>
+            <wp:effectExtent l="0" t="0" r="0" b="0"/>
+            <wp:docPr id="2" name="Picture 61" descr=""/>
+            <wp:cNvGraphicFramePr>
+              <a:graphicFrameLocks xmlns:a="http://schemas.openxmlformats.org/drawingml/2006/main" noChangeAspect="1"/>
+            </wp:cNvGraphicFramePr>
+            <a:graphic xmlns:a="http://schemas.openxmlformats.org/drawingml/2006/main">
+              <a:graphicData uri="http://schemas.openxmlformats.org/drawingml/2006/picture">
+                <pic:pic xmlns:pic="http://schemas.openxmlformats.org/drawingml/2006/picture">
+                  <pic:nvPicPr>
+                    <pic:cNvPr id="2" name="Picture 61" descr=""/>
+                    <pic:cNvPicPr>
+                      <a:picLocks noChangeAspect="1" noChangeArrowheads="1"/>
+                    </pic:cNvPicPr>
+                  </pic:nvPicPr>
+                  <pic:blipFill>
+                    <a:blip r:embed="rId2"/>
+                    <a:srcRect l="0" t="0" r="0" b="7258"/>
+                    <a:stretch>
+                      <a:fillRect/>
+                    </a:stretch>
+                  </pic:blipFill>
+                  <pic:spPr bwMode="auto">
+                    <a:xfrm>
+                      <a:off x="0" y="0"/>
+                      <a:ext cx="1722120" cy="2700655"/>
+                    </a:xfrm>
+                    <a:prstGeom prst="rect">
+                      <a:avLst/>
+                    </a:prstGeom>
+                  </pic:spPr>
+                </pic:pic>
+              </a:graphicData>
+            </a:graphic>
+          </wp:inline>
+        </w:drawing>
         <mc:AlternateContent>
           <mc:Choice Requires="wps">
             <w:drawing>
-              <wp:anchor distT="0" distB="0" distL="114300" distR="114300" simplePos="0" relativeHeight="251672576" behindDoc="0" locked="0" layoutInCell="1" allowOverlap="1" wp14:anchorId="4A32229D" wp14:editId="0066CB70">
+              <wp:anchor behindDoc="0" distT="0" distB="0" distL="114300" distR="114300" simplePos="0" locked="0" layoutInCell="1" allowOverlap="1" relativeHeight="15" wp14:anchorId="4A32229D">
                 <wp:simplePos x="0" y="0"/>
                 <wp:positionH relativeFrom="column">
-                  <wp:posOffset>347134</wp:posOffset>
+                  <wp:posOffset>347345</wp:posOffset>
                 </wp:positionH>
                 <wp:positionV relativeFrom="paragraph">
-                  <wp:posOffset>1133687</wp:posOffset>
+                  <wp:posOffset>1133475</wp:posOffset>
                 </wp:positionV>
-                <wp:extent cx="1082040" cy="167640"/>
+                <wp:extent cx="1082675" cy="168275"/>
                 <wp:effectExtent l="0" t="0" r="22860" b="22860"/>
                 <wp:wrapNone/>
-                <wp:docPr id="62" name="Rectangle 62"/>
-                <wp:cNvGraphicFramePr/>
+                <wp:docPr id="1" name="Rectangle 62"/>
                 <a:graphic xmlns:a="http://schemas.openxmlformats.org/drawingml/2006/main">
                   <a:graphicData uri="http://schemas.microsoft.com/office/word/2010/wordprocessingShape">
                     <wps:wsp>
@@ -106,7 +169,7 @@
                       <wps:spPr>
                         <a:xfrm>
                           <a:off x="0" y="0"/>
-                          <a:ext cx="1082040" cy="167640"/>
+                          <a:ext cx="1082160" cy="167760"/>
                         </a:xfrm>
                         <a:prstGeom prst="rect">
                           <a:avLst/>
@@ -114,7 +177,7 @@
                         <a:noFill/>
                         <a:ln>
                           <a:solidFill>
-                            <a:srgbClr val="FF0000"/>
+                            <a:srgbClr val="ff0000"/>
                           </a:solidFill>
                         </a:ln>
                       </wps:spPr>
@@ -130,16 +193,9 @@
                         <a:effectRef idx="0">
                           <a:schemeClr val="accent1"/>
                         </a:effectRef>
-                        <a:fontRef idx="minor">
-                          <a:schemeClr val="lt1"/>
-                        </a:fontRef>
+                        <a:fontRef idx="minor"/>
                       </wps:style>
-                      <wps:bodyPr rot="0" spcFirstLastPara="0" vertOverflow="overflow" horzOverflow="overflow" vert="horz" wrap="square" lIns="91440" tIns="45720" rIns="91440" bIns="45720" numCol="1" spcCol="0" rtlCol="0" fromWordArt="0" anchor="ctr" anchorCtr="0" forceAA="0" compatLnSpc="1">
-                        <a:prstTxWarp prst="textNoShape">
-                          <a:avLst/>
-                        </a:prstTxWarp>
-                        <a:noAutofit/>
-                      </wps:bodyPr>
+                      <wps:bodyPr/>
                     </wps:wsp>
                   </a:graphicData>
                 </a:graphic>
@@ -148,21 +204,189 @@
           </mc:Choice>
           <mc:Fallback>
             <w:pict>
-              <v:rect w14:anchorId="7D93D9F1" id="Rectangle 62" o:spid="_x0000_s1026" style="position:absolute;margin-left:27.35pt;margin-top:89.25pt;width:85.2pt;height:13.2pt;z-index:251672576;visibility:visible;mso-wrap-style:square;mso-wrap-distance-left:9pt;mso-wrap-distance-top:0;mso-wrap-distance-right:9pt;mso-wrap-distance-bottom:0;mso-position-horizontal:absolute;mso-position-horizontal-relative:text;mso-position-vertical:absolute;mso-position-vertical-relative:text;v-text-anchor:middle" o:gfxdata="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" filled="f" strokecolor="red" strokeweight="1pt"/>
+              <v:rect id="shape_0" ID="Rectangle 62" stroked="t" style="position:absolute;margin-left:27.35pt;margin-top:89.25pt;width:85.15pt;height:13.15pt" wp14:anchorId="4A32229D">
+                <w10:wrap type="none"/>
+                <v:fill o:detectmouseclick="t" on="false"/>
+                <v:stroke color="red" weight="12600" joinstyle="miter" endcap="flat"/>
+              </v:rect>
             </w:pict>
           </mc:Fallback>
         </mc:AlternateContent>
       </w:r>
+    </w:p>
+    <w:p>
+      <w:pPr>
+        <w:pStyle w:val="Normal"/>
+        <w:jc w:val="both"/>
+        <w:rPr/>
+      </w:pPr>
+      <w:r>
+        <w:rPr/>
+        <w:t xml:space="preserve">Accederemos al directorio de los algoritmos, en la ruta del proyecto </w:t>
+      </w:r>
       <w:r>
         <w:rPr>
-          <w:noProof/>
-          <w:lang w:eastAsia="es-ES_tradnl"/>
+          <w:i/>
         </w:rPr>
+        <w:t>mymodule/backend/algorithms</w:t>
+      </w:r>
+      <w:r>
+        <w:rPr/>
+        <w:t xml:space="preserve">. Nuestro algoritmo es de mapeo, por lo que se definirá bajo el directorio </w:t>
+      </w:r>
+      <w:r>
+        <w:rPr>
+          <w:i/>
+        </w:rPr>
+        <w:t>mapping/</w:t>
+      </w:r>
+      <w:r>
+        <w:rPr/>
+        <w:t>.</w:t>
+      </w:r>
+    </w:p>
+    <w:p>
+      <w:pPr>
+        <w:pStyle w:val="Normal"/>
+        <w:jc w:val="both"/>
+        <w:rPr/>
+      </w:pPr>
+      <w:r>
+        <w:rPr/>
+      </w:r>
+    </w:p>
+    <w:p>
+      <w:pPr>
+        <w:pStyle w:val="Heading2"/>
+        <w:numPr>
+          <w:ilvl w:val="1"/>
+          <w:numId w:val="2"/>
+        </w:numPr>
+        <w:jc w:val="both"/>
+        <w:rPr/>
+      </w:pPr>
+      <w:r>
+        <w:rPr/>
+        <w:t>1.3. Crear un nuevo fichero</w:t>
+      </w:r>
+    </w:p>
+    <w:p>
+      <w:pPr>
+        <w:pStyle w:val="Normal"/>
+        <w:jc w:val="both"/>
+        <w:rPr/>
+      </w:pPr>
+      <w:ins w:id="1" w:author="A S" w:date="2017-05-11T20:34:00Z">
+        <w:r>
+          <w:rPr/>
+        </w:r>
+      </w:ins>
+    </w:p>
+    <w:p>
+      <w:pPr>
+        <w:pStyle w:val="Normal"/>
+        <w:jc w:val="both"/>
+        <w:rPr/>
+      </w:pPr>
+      <w:r>
+        <w:rPr/>
+        <w:t xml:space="preserve">Crearemos un nuevo fichero para nuestro algoritmo, tratando de respetar siempre el estilo de nombrado. Por ejemplo, en </w:t>
+      </w:r>
+      <w:r>
+        <w:rPr>
+          <w:i/>
+        </w:rPr>
+        <w:t>mapping</w:t>
+      </w:r>
+      <w:r>
+        <w:rPr/>
+        <w:t xml:space="preserve"> los ficheros de otros algoritmos se llaman </w:t>
+      </w:r>
+      <w:r>
+        <w:rPr>
+          <w:i/>
+        </w:rPr>
+        <w:t>dummy_</w:t>
+      </w:r>
+      <w:r>
+        <w:rPr>
+          <w:b/>
+          <w:i/>
+        </w:rPr>
+        <w:t>coordinates_mapper</w:t>
+      </w:r>
+      <w:r>
+        <w:rPr>
+          <w:i/>
+        </w:rPr>
+        <w:t>.py</w:t>
+      </w:r>
+      <w:r>
+        <w:rPr/>
+        <w:t xml:space="preserve"> y </w:t>
+      </w:r>
+      <w:r>
+        <w:rPr>
+          <w:i/>
+        </w:rPr>
+        <w:t>star_</w:t>
+      </w:r>
+      <w:r>
+        <w:rPr>
+          <w:b/>
+          <w:i/>
+        </w:rPr>
+        <w:t>coordinates_mapper</w:t>
+      </w:r>
+      <w:r>
+        <w:rPr>
+          <w:i/>
+        </w:rPr>
+        <w:t>.py</w:t>
+      </w:r>
+      <w:r>
+        <w:rPr/>
+        <w:t xml:space="preserve">, por lo que el nuestro se llamará </w:t>
+      </w:r>
+      <w:r>
+        <w:rPr>
+          <w:i/>
+        </w:rPr>
+        <w:t>example_</w:t>
+      </w:r>
+      <w:r>
+        <w:rPr>
+          <w:b/>
+          <w:i/>
+        </w:rPr>
+        <w:t>coordinates_mapper</w:t>
+      </w:r>
+      <w:r>
+        <w:rPr>
+          <w:i/>
+        </w:rPr>
+        <w:t>.py.</w:t>
+      </w:r>
+      <w:r>
+        <w:rPr>
+          <w:lang w:eastAsia="en-US"/>
+        </w:rPr>
+        <w:t xml:space="preserve"> </w:t>
+      </w:r>
+    </w:p>
+    <w:p>
+      <w:pPr>
+        <w:pStyle w:val="Normal"/>
+        <w:jc w:val="both"/>
+        <w:rPr/>
+      </w:pPr>
+      <w:r>
+        <w:rPr/>
         <w:drawing>
-          <wp:inline distT="0" distB="0" distL="0" distR="0" wp14:anchorId="02973878" wp14:editId="7E5E1095">
-            <wp:extent cx="1721989" cy="2700867"/>
-            <wp:effectExtent l="0" t="0" r="0" b="4445"/>
-            <wp:docPr id="61" name="Picture 61"/>
+          <wp:inline distT="0" distB="0" distL="0" distR="0">
+            <wp:extent cx="5943600" cy="3549650"/>
+            <wp:effectExtent l="0" t="0" r="0" b="0"/>
+            <wp:docPr id="11" name="Picture 33" descr=""/>
             <wp:cNvGraphicFramePr>
               <a:graphicFrameLocks xmlns:a="http://schemas.openxmlformats.org/drawingml/2006/main" noChangeAspect="1"/>
             </wp:cNvGraphicFramePr>
@@ -170,199 +394,46 @@
               <a:graphicData uri="http://schemas.openxmlformats.org/drawingml/2006/picture">
                 <pic:pic xmlns:pic="http://schemas.openxmlformats.org/drawingml/2006/picture">
                   <pic:nvPicPr>
-                    <pic:cNvPr id="1" name=""/>
-                    <pic:cNvPicPr/>
+                    <pic:cNvPr id="11" name="Picture 33" descr=""/>
+                    <pic:cNvPicPr>
+                      <a:picLocks noChangeAspect="1" noChangeArrowheads="1"/>
+                    </pic:cNvPicPr>
                   </pic:nvPicPr>
-                  <pic:blipFill rotWithShape="1">
-                    <a:blip r:embed="rId5"/>
-                    <a:srcRect b="7254"/>
-                    <a:stretch/>
+                  <pic:blipFill>
+                    <a:blip r:embed="rId3"/>
+                    <a:stretch>
+                      <a:fillRect/>
+                    </a:stretch>
                   </pic:blipFill>
                   <pic:spPr bwMode="auto">
                     <a:xfrm>
                       <a:off x="0" y="0"/>
-                      <a:ext cx="1731237" cy="2715372"/>
+                      <a:ext cx="5943600" cy="3549650"/>
                     </a:xfrm>
                     <a:prstGeom prst="rect">
                       <a:avLst/>
                     </a:prstGeom>
-                    <a:ln>
-                      <a:noFill/>
-                    </a:ln>
-                    <a:extLst>
-                      <a:ext uri="{53640926-AAD7-44D8-BBD7-CCE9431645EC}">
-                        <a14:shadowObscured xmlns:a14="http://schemas.microsoft.com/office/drawing/2010/main"/>
-                      </a:ext>
-                    </a:extLst>
                   </pic:spPr>
                 </pic:pic>
               </a:graphicData>
             </a:graphic>
           </wp:inline>
         </w:drawing>
-      </w:r>
-    </w:p>
-    <w:p>
-      <w:pPr>
-        <w:jc w:val="both"/>
-      </w:pPr>
-      <w:r>
-        <w:t xml:space="preserve">Accederemos al directorio de los algoritmos, en la ruta del proyecto </w:t>
-      </w:r>
-      <w:r>
-        <w:rPr>
-          <w:i/>
-        </w:rPr>
-        <w:t>mymodule/backend/algorithms</w:t>
-      </w:r>
-      <w:r>
-        <w:t xml:space="preserve">. Nuestro algoritmo es de mapeo, por lo que se definirá bajo el directorio </w:t>
-      </w:r>
-      <w:r>
-        <w:rPr>
-          <w:i/>
-        </w:rPr>
-        <w:t>mapping/</w:t>
-      </w:r>
-      <w:r>
-        <w:t>.</w:t>
-      </w:r>
-    </w:p>
-    <w:p>
-      <w:pPr>
-        <w:jc w:val="both"/>
-      </w:pPr>
-    </w:p>
-    <w:p>
-      <w:pPr>
-        <w:pStyle w:val="Heading2"/>
-        <w:jc w:val="both"/>
-      </w:pPr>
-      <w:r>
-        <w:t>1.3. Crear un nuevo fichero</w:t>
-      </w:r>
-    </w:p>
-    <w:p>
-      <w:pPr>
-        <w:jc w:val="both"/>
-        <w:rPr>
-          <w:ins w:id="2" w:author="A S" w:date="2017-05-11T20:34:00Z"/>
-        </w:rPr>
-      </w:pPr>
-    </w:p>
-    <w:p>
-      <w:pPr>
-        <w:jc w:val="both"/>
-      </w:pPr>
-      <w:r>
-        <w:t xml:space="preserve">Crearemos un nuevo fichero para nuestro algoritmo, tratando de respetar siempre el estilo de nombrado. Por ejemplo, en </w:t>
-      </w:r>
-      <w:r>
-        <w:rPr>
-          <w:i/>
-        </w:rPr>
-        <w:t>mapping</w:t>
-      </w:r>
-      <w:r>
-        <w:t xml:space="preserve"> los ficheros de otros algoritmos se llaman </w:t>
-      </w:r>
-      <w:r>
-        <w:rPr>
-          <w:i/>
-        </w:rPr>
-        <w:t>dummy_</w:t>
-      </w:r>
-      <w:r>
-        <w:rPr>
-          <w:b/>
-          <w:i/>
-        </w:rPr>
-        <w:t>coordinates_mapper</w:t>
-      </w:r>
-      <w:r>
-        <w:rPr>
-          <w:i/>
-        </w:rPr>
-        <w:t>.py</w:t>
-      </w:r>
-      <w:r>
-        <w:t xml:space="preserve"> y </w:t>
-      </w:r>
-      <w:r>
-        <w:rPr>
-          <w:i/>
-        </w:rPr>
-        <w:t>star_</w:t>
-      </w:r>
-      <w:r>
-        <w:rPr>
-          <w:b/>
-          <w:i/>
-        </w:rPr>
-        <w:t>coordinates_mapper</w:t>
-      </w:r>
-      <w:r>
-        <w:rPr>
-          <w:i/>
-        </w:rPr>
-        <w:t>.py</w:t>
-      </w:r>
-      <w:r>
-        <w:t xml:space="preserve">, por lo que el nuestro se llamará </w:t>
-      </w:r>
-      <w:r>
-        <w:rPr>
-          <w:i/>
-        </w:rPr>
-        <w:t>example_</w:t>
-      </w:r>
-      <w:r>
-        <w:rPr>
-          <w:b/>
-          <w:i/>
-        </w:rPr>
-        <w:t>coordinates_mapper</w:t>
-      </w:r>
-      <w:r>
-        <w:rPr>
-          <w:i/>
-        </w:rPr>
-        <w:t>.py.</w:t>
-      </w:r>
-      <w:r>
-        <w:rPr>
-          <w:noProof/>
-          <w:lang w:eastAsia="es-ES_tradnl"/>
-        </w:rPr>
-        <w:t xml:space="preserve"> </w:t>
-      </w:r>
-    </w:p>
-    <w:p>
-      <w:pPr>
-        <w:jc w:val="both"/>
-      </w:pPr>
-      <w:r>
-        <w:rPr>
-          <w:noProof/>
-          <w:lang w:eastAsia="es-ES_tradnl"/>
-        </w:rPr>
-        <w:lastRenderedPageBreak/>
         <mc:AlternateContent>
           <mc:Choice Requires="wps">
             <w:drawing>
-              <wp:anchor distT="0" distB="0" distL="114300" distR="114300" simplePos="0" relativeHeight="251666432" behindDoc="0" locked="0" layoutInCell="1" allowOverlap="1" wp14:anchorId="79AF2D28" wp14:editId="5064606D">
+              <wp:anchor behindDoc="0" distT="0" distB="0" distL="114300" distR="114300" simplePos="0" locked="0" layoutInCell="1" allowOverlap="1" relativeHeight="2" wp14:anchorId="3B3BE7FD">
                 <wp:simplePos x="0" y="0"/>
                 <wp:positionH relativeFrom="column">
-                  <wp:posOffset>2034540</wp:posOffset>
+                  <wp:posOffset>426720</wp:posOffset>
                 </wp:positionH>
                 <wp:positionV relativeFrom="paragraph">
-                  <wp:posOffset>3048000</wp:posOffset>
+                  <wp:posOffset>2872740</wp:posOffset>
                 </wp:positionV>
-                <wp:extent cx="2407920" cy="198120"/>
-                <wp:effectExtent l="0" t="0" r="11430" b="11430"/>
+                <wp:extent cx="1082675" cy="168275"/>
+                <wp:effectExtent l="0" t="0" r="22860" b="22860"/>
                 <wp:wrapNone/>
-                <wp:docPr id="53" name="Rectangle 53"/>
-                <wp:cNvGraphicFramePr/>
+                <wp:docPr id="3" name="Rectangle 34"/>
                 <a:graphic xmlns:a="http://schemas.openxmlformats.org/drawingml/2006/main">
                   <a:graphicData uri="http://schemas.microsoft.com/office/word/2010/wordprocessingShape">
                     <wps:wsp>
@@ -370,7 +441,7 @@
                       <wps:spPr>
                         <a:xfrm>
                           <a:off x="0" y="0"/>
-                          <a:ext cx="2407920" cy="198120"/>
+                          <a:ext cx="1082160" cy="167760"/>
                         </a:xfrm>
                         <a:prstGeom prst="rect">
                           <a:avLst/>
@@ -378,7 +449,7 @@
                         <a:noFill/>
                         <a:ln>
                           <a:solidFill>
-                            <a:srgbClr val="FF0000"/>
+                            <a:srgbClr val="ff0000"/>
                           </a:solidFill>
                         </a:ln>
                       </wps:spPr>
@@ -394,56 +465,40 @@
                         <a:effectRef idx="0">
                           <a:schemeClr val="accent1"/>
                         </a:effectRef>
-                        <a:fontRef idx="minor">
-                          <a:schemeClr val="lt1"/>
-                        </a:fontRef>
+                        <a:fontRef idx="minor"/>
                       </wps:style>
-                      <wps:bodyPr rot="0" spcFirstLastPara="0" vertOverflow="overflow" horzOverflow="overflow" vert="horz" wrap="square" lIns="91440" tIns="45720" rIns="91440" bIns="45720" numCol="1" spcCol="0" rtlCol="0" fromWordArt="0" anchor="ctr" anchorCtr="0" forceAA="0" compatLnSpc="1">
-                        <a:prstTxWarp prst="textNoShape">
-                          <a:avLst/>
-                        </a:prstTxWarp>
-                        <a:noAutofit/>
-                      </wps:bodyPr>
+                      <wps:bodyPr/>
                     </wps:wsp>
                   </a:graphicData>
                 </a:graphic>
-                <wp14:sizeRelH relativeFrom="margin">
-                  <wp14:pctWidth>0</wp14:pctWidth>
-                </wp14:sizeRelH>
-                <wp14:sizeRelV relativeFrom="margin">
-                  <wp14:pctHeight>0</wp14:pctHeight>
-                </wp14:sizeRelV>
               </wp:anchor>
             </w:drawing>
           </mc:Choice>
           <mc:Fallback>
             <w:pict>
-              <v:rect w14:anchorId="6171164C" id="Rectangle 53" o:spid="_x0000_s1026" style="position:absolute;margin-left:160.2pt;margin-top:240pt;width:189.6pt;height:15.6pt;z-index:251666432;visibility:visible;mso-wrap-style:square;mso-width-percent:0;mso-height-percent:0;mso-wrap-distance-left:9pt;mso-wrap-distance-top:0;mso-wrap-distance-right:9pt;mso-wrap-distance-bottom:0;mso-position-horizontal:absolute;mso-position-horizontal-relative:text;mso-position-vertical:absolute;mso-position-vertical-relative:text;mso-width-percent:0;mso-height-percent:0;mso-width-relative:margin;mso-height-relative:margin;v-text-anchor:middle" o:gfxdata="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" filled="f" strokecolor="red" strokeweight="1pt"/>
+              <v:rect id="shape_0" ID="Rectangle 34" stroked="t" style="position:absolute;margin-left:33.6pt;margin-top:226.2pt;width:85.15pt;height:13.15pt" wp14:anchorId="3B3BE7FD">
+                <w10:wrap type="none"/>
+                <v:fill o:detectmouseclick="t" on="false"/>
+                <v:stroke color="red" weight="12600" joinstyle="miter" endcap="flat"/>
+              </v:rect>
             </w:pict>
           </mc:Fallback>
         </mc:AlternateContent>
-      </w:r>
-      <w:r>
-        <w:rPr>
-          <w:noProof/>
-          <w:lang w:eastAsia="es-ES_tradnl"/>
-        </w:rPr>
         <mc:AlternateContent>
           <mc:Choice Requires="wps">
             <w:drawing>
-              <wp:anchor distT="0" distB="0" distL="114300" distR="114300" simplePos="0" relativeHeight="251665408" behindDoc="0" locked="0" layoutInCell="1" allowOverlap="1" wp14:anchorId="35D40A0B" wp14:editId="229216AC">
+              <wp:anchor behindDoc="0" distT="0" distB="0" distL="114300" distR="114300" simplePos="0" locked="0" layoutInCell="1" allowOverlap="1" relativeHeight="3" wp14:anchorId="72A03788">
                 <wp:simplePos x="0" y="0"/>
                 <wp:positionH relativeFrom="column">
-                  <wp:posOffset>2034540</wp:posOffset>
+                  <wp:posOffset>1798320</wp:posOffset>
                 </wp:positionH>
                 <wp:positionV relativeFrom="paragraph">
-                  <wp:posOffset>2316480</wp:posOffset>
+                  <wp:posOffset>129540</wp:posOffset>
                 </wp:positionV>
-                <wp:extent cx="3825240" cy="723900"/>
-                <wp:effectExtent l="0" t="0" r="22860" b="19050"/>
+                <wp:extent cx="1456055" cy="404495"/>
+                <wp:effectExtent l="0" t="0" r="11430" b="15240"/>
                 <wp:wrapNone/>
-                <wp:docPr id="52" name="Rectangle 52"/>
-                <wp:cNvGraphicFramePr/>
+                <wp:docPr id="4" name="Rectangle 36"/>
                 <a:graphic xmlns:a="http://schemas.openxmlformats.org/drawingml/2006/main">
                   <a:graphicData uri="http://schemas.microsoft.com/office/word/2010/wordprocessingShape">
                     <wps:wsp>
@@ -451,7 +506,7 @@
                       <wps:spPr>
                         <a:xfrm>
                           <a:off x="0" y="0"/>
-                          <a:ext cx="3825240" cy="723900"/>
+                          <a:ext cx="1455480" cy="403920"/>
                         </a:xfrm>
                         <a:prstGeom prst="rect">
                           <a:avLst/>
@@ -459,7 +514,7 @@
                         <a:noFill/>
                         <a:ln>
                           <a:solidFill>
-                            <a:srgbClr val="FF0000"/>
+                            <a:srgbClr val="ff0000"/>
                           </a:solidFill>
                         </a:ln>
                       </wps:spPr>
@@ -475,56 +530,40 @@
                         <a:effectRef idx="0">
                           <a:schemeClr val="accent1"/>
                         </a:effectRef>
-                        <a:fontRef idx="minor">
-                          <a:schemeClr val="lt1"/>
-                        </a:fontRef>
+                        <a:fontRef idx="minor"/>
                       </wps:style>
-                      <wps:bodyPr rot="0" spcFirstLastPara="0" vertOverflow="overflow" horzOverflow="overflow" vert="horz" wrap="square" lIns="91440" tIns="45720" rIns="91440" bIns="45720" numCol="1" spcCol="0" rtlCol="0" fromWordArt="0" anchor="ctr" anchorCtr="0" forceAA="0" compatLnSpc="1">
-                        <a:prstTxWarp prst="textNoShape">
-                          <a:avLst/>
-                        </a:prstTxWarp>
-                        <a:noAutofit/>
-                      </wps:bodyPr>
+                      <wps:bodyPr/>
                     </wps:wsp>
                   </a:graphicData>
                 </a:graphic>
-                <wp14:sizeRelH relativeFrom="margin">
-                  <wp14:pctWidth>0</wp14:pctWidth>
-                </wp14:sizeRelH>
-                <wp14:sizeRelV relativeFrom="margin">
-                  <wp14:pctHeight>0</wp14:pctHeight>
-                </wp14:sizeRelV>
               </wp:anchor>
             </w:drawing>
           </mc:Choice>
           <mc:Fallback>
             <w:pict>
-              <v:rect w14:anchorId="0FC44F8F" id="Rectangle 52" o:spid="_x0000_s1026" style="position:absolute;margin-left:160.2pt;margin-top:182.4pt;width:301.2pt;height:57pt;z-index:251665408;visibility:visible;mso-wrap-style:square;mso-width-percent:0;mso-height-percent:0;mso-wrap-distance-left:9pt;mso-wrap-distance-top:0;mso-wrap-distance-right:9pt;mso-wrap-distance-bottom:0;mso-position-horizontal:absolute;mso-position-horizontal-relative:text;mso-position-vertical:absolute;mso-position-vertical-relative:text;mso-width-percent:0;mso-height-percent:0;mso-width-relative:margin;mso-height-relative:margin;v-text-anchor:middle" o:gfxdata="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" filled="f" strokecolor="red" strokeweight="1pt"/>
+              <v:rect id="shape_0" ID="Rectangle 36" stroked="t" style="position:absolute;margin-left:141.6pt;margin-top:10.2pt;width:114.55pt;height:31.75pt" wp14:anchorId="72A03788">
+                <w10:wrap type="none"/>
+                <v:fill o:detectmouseclick="t" on="false"/>
+                <v:stroke color="red" weight="12600" joinstyle="miter" endcap="flat"/>
+              </v:rect>
             </w:pict>
           </mc:Fallback>
         </mc:AlternateContent>
-      </w:r>
-      <w:r>
-        <w:rPr>
-          <w:noProof/>
-          <w:lang w:eastAsia="es-ES_tradnl"/>
-        </w:rPr>
         <mc:AlternateContent>
           <mc:Choice Requires="wps">
             <w:drawing>
-              <wp:anchor distT="0" distB="0" distL="114300" distR="114300" simplePos="0" relativeHeight="251664384" behindDoc="0" locked="0" layoutInCell="1" allowOverlap="1" wp14:anchorId="597C93AF" wp14:editId="1B3A7A31">
+              <wp:anchor behindDoc="0" distT="0" distB="0" distL="114300" distR="114300" simplePos="0" locked="0" layoutInCell="1" allowOverlap="1" relativeHeight="4" wp14:anchorId="4941384A">
                 <wp:simplePos x="0" y="0"/>
                 <wp:positionH relativeFrom="column">
-                  <wp:posOffset>2034540</wp:posOffset>
+                  <wp:posOffset>1836420</wp:posOffset>
                 </wp:positionH>
                 <wp:positionV relativeFrom="paragraph">
-                  <wp:posOffset>1508760</wp:posOffset>
+                  <wp:posOffset>922020</wp:posOffset>
                 </wp:positionV>
-                <wp:extent cx="3429000" cy="807720"/>
-                <wp:effectExtent l="0" t="0" r="19050" b="11430"/>
+                <wp:extent cx="2126615" cy="244475"/>
+                <wp:effectExtent l="0" t="0" r="26670" b="22860"/>
                 <wp:wrapNone/>
-                <wp:docPr id="51" name="Rectangle 51"/>
-                <wp:cNvGraphicFramePr/>
+                <wp:docPr id="5" name="Rectangle 40"/>
                 <a:graphic xmlns:a="http://schemas.openxmlformats.org/drawingml/2006/main">
                   <a:graphicData uri="http://schemas.microsoft.com/office/word/2010/wordprocessingShape">
                     <wps:wsp>
@@ -532,7 +571,7 @@
                       <wps:spPr>
                         <a:xfrm>
                           <a:off x="0" y="0"/>
-                          <a:ext cx="3429000" cy="807720"/>
+                          <a:ext cx="2126160" cy="243720"/>
                         </a:xfrm>
                         <a:prstGeom prst="rect">
                           <a:avLst/>
@@ -540,7 +579,7 @@
                         <a:noFill/>
                         <a:ln>
                           <a:solidFill>
-                            <a:srgbClr val="FF0000"/>
+                            <a:srgbClr val="ff0000"/>
                           </a:solidFill>
                         </a:ln>
                       </wps:spPr>
@@ -556,56 +595,40 @@
                         <a:effectRef idx="0">
                           <a:schemeClr val="accent1"/>
                         </a:effectRef>
-                        <a:fontRef idx="minor">
-                          <a:schemeClr val="lt1"/>
-                        </a:fontRef>
+                        <a:fontRef idx="minor"/>
                       </wps:style>
-                      <wps:bodyPr rot="0" spcFirstLastPara="0" vertOverflow="overflow" horzOverflow="overflow" vert="horz" wrap="square" lIns="91440" tIns="45720" rIns="91440" bIns="45720" numCol="1" spcCol="0" rtlCol="0" fromWordArt="0" anchor="ctr" anchorCtr="0" forceAA="0" compatLnSpc="1">
-                        <a:prstTxWarp prst="textNoShape">
-                          <a:avLst/>
-                        </a:prstTxWarp>
-                        <a:noAutofit/>
-                      </wps:bodyPr>
+                      <wps:bodyPr/>
                     </wps:wsp>
                   </a:graphicData>
                 </a:graphic>
-                <wp14:sizeRelH relativeFrom="margin">
-                  <wp14:pctWidth>0</wp14:pctWidth>
-                </wp14:sizeRelH>
-                <wp14:sizeRelV relativeFrom="margin">
-                  <wp14:pctHeight>0</wp14:pctHeight>
-                </wp14:sizeRelV>
               </wp:anchor>
             </w:drawing>
           </mc:Choice>
           <mc:Fallback>
             <w:pict>
-              <v:rect w14:anchorId="6AB4F230" id="Rectangle 51" o:spid="_x0000_s1026" style="position:absolute;margin-left:160.2pt;margin-top:118.8pt;width:270pt;height:63.6pt;z-index:251664384;visibility:visible;mso-wrap-style:square;mso-width-percent:0;mso-height-percent:0;mso-wrap-distance-left:9pt;mso-wrap-distance-top:0;mso-wrap-distance-right:9pt;mso-wrap-distance-bottom:0;mso-position-horizontal:absolute;mso-position-horizontal-relative:text;mso-position-vertical:absolute;mso-position-vertical-relative:text;mso-width-percent:0;mso-height-percent:0;mso-width-relative:margin;mso-height-relative:margin;v-text-anchor:middle" o:gfxdata="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" filled="f" strokecolor="red" strokeweight="1pt"/>
+              <v:rect id="shape_0" ID="Rectangle 40" stroked="t" style="position:absolute;margin-left:144.6pt;margin-top:72.6pt;width:167.35pt;height:19.15pt" wp14:anchorId="4941384A">
+                <w10:wrap type="none"/>
+                <v:fill o:detectmouseclick="t" on="false"/>
+                <v:stroke color="red" weight="12600" joinstyle="miter" endcap="flat"/>
+              </v:rect>
             </w:pict>
           </mc:Fallback>
         </mc:AlternateContent>
-      </w:r>
-      <w:r>
-        <w:rPr>
-          <w:noProof/>
-          <w:lang w:eastAsia="es-ES_tradnl"/>
-        </w:rPr>
         <mc:AlternateContent>
           <mc:Choice Requires="wps">
             <w:drawing>
-              <wp:anchor distT="0" distB="0" distL="114300" distR="114300" simplePos="0" relativeHeight="251663360" behindDoc="0" locked="0" layoutInCell="1" allowOverlap="1" wp14:anchorId="2D6E6692" wp14:editId="7F61AE6D">
+              <wp:anchor behindDoc="0" distT="0" distB="0" distL="114300" distR="114300" simplePos="0" locked="0" layoutInCell="1" allowOverlap="1" relativeHeight="5" wp14:anchorId="616D7F0F">
                 <wp:simplePos x="0" y="0"/>
                 <wp:positionH relativeFrom="column">
-                  <wp:posOffset>2918460</wp:posOffset>
+                  <wp:posOffset>2026920</wp:posOffset>
                 </wp:positionH>
                 <wp:positionV relativeFrom="paragraph">
-                  <wp:posOffset>1165860</wp:posOffset>
+                  <wp:posOffset>1196340</wp:posOffset>
                 </wp:positionV>
-                <wp:extent cx="2545080" cy="342900"/>
-                <wp:effectExtent l="0" t="0" r="26670" b="19050"/>
+                <wp:extent cx="876935" cy="206375"/>
+                <wp:effectExtent l="0" t="0" r="19050" b="22860"/>
                 <wp:wrapNone/>
-                <wp:docPr id="43" name="Rectangle 43"/>
-                <wp:cNvGraphicFramePr/>
+                <wp:docPr id="6" name="Rectangle 41"/>
                 <a:graphic xmlns:a="http://schemas.openxmlformats.org/drawingml/2006/main">
                   <a:graphicData uri="http://schemas.microsoft.com/office/word/2010/wordprocessingShape">
                     <wps:wsp>
@@ -613,7 +636,7 @@
                       <wps:spPr>
                         <a:xfrm>
                           <a:off x="0" y="0"/>
-                          <a:ext cx="2545080" cy="342900"/>
+                          <a:ext cx="876240" cy="205920"/>
                         </a:xfrm>
                         <a:prstGeom prst="rect">
                           <a:avLst/>
@@ -621,7 +644,7 @@
                         <a:noFill/>
                         <a:ln>
                           <a:solidFill>
-                            <a:srgbClr val="FF0000"/>
+                            <a:srgbClr val="ff0000"/>
                           </a:solidFill>
                         </a:ln>
                       </wps:spPr>
@@ -637,56 +660,40 @@
                         <a:effectRef idx="0">
                           <a:schemeClr val="accent1"/>
                         </a:effectRef>
-                        <a:fontRef idx="minor">
-                          <a:schemeClr val="lt1"/>
-                        </a:fontRef>
+                        <a:fontRef idx="minor"/>
                       </wps:style>
-                      <wps:bodyPr rot="0" spcFirstLastPara="0" vertOverflow="overflow" horzOverflow="overflow" vert="horz" wrap="square" lIns="91440" tIns="45720" rIns="91440" bIns="45720" numCol="1" spcCol="0" rtlCol="0" fromWordArt="0" anchor="ctr" anchorCtr="0" forceAA="0" compatLnSpc="1">
-                        <a:prstTxWarp prst="textNoShape">
-                          <a:avLst/>
-                        </a:prstTxWarp>
-                        <a:noAutofit/>
-                      </wps:bodyPr>
+                      <wps:bodyPr/>
                     </wps:wsp>
                   </a:graphicData>
                 </a:graphic>
-                <wp14:sizeRelH relativeFrom="margin">
-                  <wp14:pctWidth>0</wp14:pctWidth>
-                </wp14:sizeRelH>
-                <wp14:sizeRelV relativeFrom="margin">
-                  <wp14:pctHeight>0</wp14:pctHeight>
-                </wp14:sizeRelV>
               </wp:anchor>
             </w:drawing>
           </mc:Choice>
           <mc:Fallback>
             <w:pict>
-              <v:rect w14:anchorId="207D328D" id="Rectangle 43" o:spid="_x0000_s1026" style="position:absolute;margin-left:229.8pt;margin-top:91.8pt;width:200.4pt;height:27pt;z-index:251663360;visibility:visible;mso-wrap-style:square;mso-width-percent:0;mso-height-percent:0;mso-wrap-distance-left:9pt;mso-wrap-distance-top:0;mso-wrap-distance-right:9pt;mso-wrap-distance-bottom:0;mso-position-horizontal:absolute;mso-position-horizontal-relative:text;mso-position-vertical:absolute;mso-position-vertical-relative:text;mso-width-percent:0;mso-height-percent:0;mso-width-relative:margin;mso-height-relative:margin;v-text-anchor:middle" o:gfxdata="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" filled="f" strokecolor="red" strokeweight="1pt"/>
+              <v:rect id="shape_0" ID="Rectangle 41" stroked="t" style="position:absolute;margin-left:159.6pt;margin-top:94.2pt;width:68.95pt;height:16.15pt" wp14:anchorId="616D7F0F">
+                <w10:wrap type="none"/>
+                <v:fill o:detectmouseclick="t" on="false"/>
+                <v:stroke color="red" weight="12600" joinstyle="miter" endcap="flat"/>
+              </v:rect>
             </w:pict>
           </mc:Fallback>
         </mc:AlternateContent>
-      </w:r>
-      <w:r>
-        <w:rPr>
-          <w:noProof/>
-          <w:lang w:eastAsia="es-ES_tradnl"/>
-        </w:rPr>
         <mc:AlternateContent>
           <mc:Choice Requires="wps">
             <w:drawing>
-              <wp:anchor distT="0" distB="0" distL="114300" distR="114300" simplePos="0" relativeHeight="251662336" behindDoc="0" locked="0" layoutInCell="1" allowOverlap="1" wp14:anchorId="616D7F0F" wp14:editId="40B05F35">
+              <wp:anchor behindDoc="0" distT="0" distB="0" distL="114300" distR="114300" simplePos="0" locked="0" layoutInCell="1" allowOverlap="1" relativeHeight="6" wp14:anchorId="2D6E6692">
                 <wp:simplePos x="0" y="0"/>
                 <wp:positionH relativeFrom="column">
-                  <wp:posOffset>2026920</wp:posOffset>
+                  <wp:posOffset>2918460</wp:posOffset>
                 </wp:positionH>
                 <wp:positionV relativeFrom="paragraph">
-                  <wp:posOffset>1196340</wp:posOffset>
+                  <wp:posOffset>1165860</wp:posOffset>
                 </wp:positionV>
-                <wp:extent cx="876300" cy="205740"/>
-                <wp:effectExtent l="0" t="0" r="19050" b="22860"/>
+                <wp:extent cx="2545715" cy="343535"/>
+                <wp:effectExtent l="0" t="0" r="26670" b="19050"/>
                 <wp:wrapNone/>
-                <wp:docPr id="41" name="Rectangle 41"/>
-                <wp:cNvGraphicFramePr/>
+                <wp:docPr id="7" name="Rectangle 43"/>
                 <a:graphic xmlns:a="http://schemas.openxmlformats.org/drawingml/2006/main">
                   <a:graphicData uri="http://schemas.microsoft.com/office/word/2010/wordprocessingShape">
                     <wps:wsp>
@@ -694,7 +701,7 @@
                       <wps:spPr>
                         <a:xfrm>
                           <a:off x="0" y="0"/>
-                          <a:ext cx="876300" cy="205740"/>
+                          <a:ext cx="2545200" cy="343080"/>
                         </a:xfrm>
                         <a:prstGeom prst="rect">
                           <a:avLst/>
@@ -702,7 +709,7 @@
                         <a:noFill/>
                         <a:ln>
                           <a:solidFill>
-                            <a:srgbClr val="FF0000"/>
+                            <a:srgbClr val="ff0000"/>
                           </a:solidFill>
                         </a:ln>
                       </wps:spPr>
@@ -718,56 +725,40 @@
                         <a:effectRef idx="0">
                           <a:schemeClr val="accent1"/>
                         </a:effectRef>
-                        <a:fontRef idx="minor">
-                          <a:schemeClr val="lt1"/>
-                        </a:fontRef>
+                        <a:fontRef idx="minor"/>
                       </wps:style>
-                      <wps:bodyPr rot="0" spcFirstLastPara="0" vertOverflow="overflow" horzOverflow="overflow" vert="horz" wrap="square" lIns="91440" tIns="45720" rIns="91440" bIns="45720" numCol="1" spcCol="0" rtlCol="0" fromWordArt="0" anchor="ctr" anchorCtr="0" forceAA="0" compatLnSpc="1">
-                        <a:prstTxWarp prst="textNoShape">
-                          <a:avLst/>
-                        </a:prstTxWarp>
-                        <a:noAutofit/>
-                      </wps:bodyPr>
+                      <wps:bodyPr/>
                     </wps:wsp>
                   </a:graphicData>
                 </a:graphic>
-                <wp14:sizeRelH relativeFrom="margin">
-                  <wp14:pctWidth>0</wp14:pctWidth>
-                </wp14:sizeRelH>
-                <wp14:sizeRelV relativeFrom="margin">
-                  <wp14:pctHeight>0</wp14:pctHeight>
-                </wp14:sizeRelV>
               </wp:anchor>
             </w:drawing>
           </mc:Choice>
           <mc:Fallback>
             <w:pict>
-              <v:rect w14:anchorId="5E960F4D" id="Rectangle 41" o:spid="_x0000_s1026" style="position:absolute;margin-left:159.6pt;margin-top:94.2pt;width:69pt;height:16.2pt;z-index:251662336;visibility:visible;mso-wrap-style:square;mso-width-percent:0;mso-height-percent:0;mso-wrap-distance-left:9pt;mso-wrap-distance-top:0;mso-wrap-distance-right:9pt;mso-wrap-distance-bottom:0;mso-position-horizontal:absolute;mso-position-horizontal-relative:text;mso-position-vertical:absolute;mso-position-vertical-relative:text;mso-width-percent:0;mso-height-percent:0;mso-width-relative:margin;mso-height-relative:margin;v-text-anchor:middle" o:gfxdata="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" filled="f" strokecolor="red" strokeweight="1pt"/>
+              <v:rect id="shape_0" ID="Rectangle 43" stroked="t" style="position:absolute;margin-left:229.8pt;margin-top:91.8pt;width:200.35pt;height:26.95pt" wp14:anchorId="2D6E6692">
+                <w10:wrap type="none"/>
+                <v:fill o:detectmouseclick="t" on="false"/>
+                <v:stroke color="red" weight="12600" joinstyle="miter" endcap="flat"/>
+              </v:rect>
             </w:pict>
           </mc:Fallback>
         </mc:AlternateContent>
-      </w:r>
-      <w:r>
-        <w:rPr>
-          <w:noProof/>
-          <w:lang w:eastAsia="es-ES_tradnl"/>
-        </w:rPr>
         <mc:AlternateContent>
           <mc:Choice Requires="wps">
             <w:drawing>
-              <wp:anchor distT="0" distB="0" distL="114300" distR="114300" simplePos="0" relativeHeight="251661312" behindDoc="0" locked="0" layoutInCell="1" allowOverlap="1" wp14:anchorId="4941384A" wp14:editId="66194606">
+              <wp:anchor behindDoc="0" distT="0" distB="0" distL="114300" distR="114300" simplePos="0" locked="0" layoutInCell="1" allowOverlap="1" relativeHeight="7" wp14:anchorId="597C93AF">
                 <wp:simplePos x="0" y="0"/>
                 <wp:positionH relativeFrom="column">
-                  <wp:posOffset>1836420</wp:posOffset>
+                  <wp:posOffset>2034540</wp:posOffset>
                 </wp:positionH>
                 <wp:positionV relativeFrom="paragraph">
-                  <wp:posOffset>922020</wp:posOffset>
+                  <wp:posOffset>1508760</wp:posOffset>
                 </wp:positionV>
-                <wp:extent cx="2125980" cy="243840"/>
-                <wp:effectExtent l="0" t="0" r="26670" b="22860"/>
+                <wp:extent cx="3429635" cy="808355"/>
+                <wp:effectExtent l="0" t="0" r="19050" b="11430"/>
                 <wp:wrapNone/>
-                <wp:docPr id="40" name="Rectangle 40"/>
-                <wp:cNvGraphicFramePr/>
+                <wp:docPr id="8" name="Rectangle 51"/>
                 <a:graphic xmlns:a="http://schemas.openxmlformats.org/drawingml/2006/main">
                   <a:graphicData uri="http://schemas.microsoft.com/office/word/2010/wordprocessingShape">
                     <wps:wsp>
@@ -775,7 +766,7 @@
                       <wps:spPr>
                         <a:xfrm>
                           <a:off x="0" y="0"/>
-                          <a:ext cx="2125980" cy="243840"/>
+                          <a:ext cx="3429000" cy="807840"/>
                         </a:xfrm>
                         <a:prstGeom prst="rect">
                           <a:avLst/>
@@ -783,7 +774,7 @@
                         <a:noFill/>
                         <a:ln>
                           <a:solidFill>
-                            <a:srgbClr val="FF0000"/>
+                            <a:srgbClr val="ff0000"/>
                           </a:solidFill>
                         </a:ln>
                       </wps:spPr>
@@ -799,56 +790,40 @@
                         <a:effectRef idx="0">
                           <a:schemeClr val="accent1"/>
                         </a:effectRef>
-                        <a:fontRef idx="minor">
-                          <a:schemeClr val="lt1"/>
-                        </a:fontRef>
+                        <a:fontRef idx="minor"/>
                       </wps:style>
-                      <wps:bodyPr rot="0" spcFirstLastPara="0" vertOverflow="overflow" horzOverflow="overflow" vert="horz" wrap="square" lIns="91440" tIns="45720" rIns="91440" bIns="45720" numCol="1" spcCol="0" rtlCol="0" fromWordArt="0" anchor="ctr" anchorCtr="0" forceAA="0" compatLnSpc="1">
-                        <a:prstTxWarp prst="textNoShape">
-                          <a:avLst/>
-                        </a:prstTxWarp>
-                        <a:noAutofit/>
-                      </wps:bodyPr>
+                      <wps:bodyPr/>
                     </wps:wsp>
                   </a:graphicData>
                 </a:graphic>
-                <wp14:sizeRelH relativeFrom="margin">
-                  <wp14:pctWidth>0</wp14:pctWidth>
-                </wp14:sizeRelH>
-                <wp14:sizeRelV relativeFrom="margin">
-                  <wp14:pctHeight>0</wp14:pctHeight>
-                </wp14:sizeRelV>
               </wp:anchor>
             </w:drawing>
           </mc:Choice>
           <mc:Fallback>
             <w:pict>
-              <v:rect w14:anchorId="17589415" id="Rectangle 40" o:spid="_x0000_s1026" style="position:absolute;margin-left:144.6pt;margin-top:72.6pt;width:167.4pt;height:19.2pt;z-index:251661312;visibility:visible;mso-wrap-style:square;mso-width-percent:0;mso-height-percent:0;mso-wrap-distance-left:9pt;mso-wrap-distance-top:0;mso-wrap-distance-right:9pt;mso-wrap-distance-bottom:0;mso-position-horizontal:absolute;mso-position-horizontal-relative:text;mso-position-vertical:absolute;mso-position-vertical-relative:text;mso-width-percent:0;mso-height-percent:0;mso-width-relative:margin;mso-height-relative:margin;v-text-anchor:middle" o:gfxdata="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" filled="f" strokecolor="red" strokeweight="1pt"/>
+              <v:rect id="shape_0" ID="Rectangle 51" stroked="t" style="position:absolute;margin-left:160.2pt;margin-top:118.8pt;width:269.95pt;height:63.55pt" wp14:anchorId="597C93AF">
+                <w10:wrap type="none"/>
+                <v:fill o:detectmouseclick="t" on="false"/>
+                <v:stroke color="red" weight="12600" joinstyle="miter" endcap="flat"/>
+              </v:rect>
             </w:pict>
           </mc:Fallback>
         </mc:AlternateContent>
-      </w:r>
-      <w:r>
-        <w:rPr>
-          <w:noProof/>
-          <w:lang w:eastAsia="es-ES_tradnl"/>
-        </w:rPr>
         <mc:AlternateContent>
           <mc:Choice Requires="wps">
             <w:drawing>
-              <wp:anchor distT="0" distB="0" distL="114300" distR="114300" simplePos="0" relativeHeight="251660288" behindDoc="0" locked="0" layoutInCell="1" allowOverlap="1" wp14:anchorId="72A03788" wp14:editId="077F5711">
+              <wp:anchor behindDoc="0" distT="0" distB="0" distL="114300" distR="114300" simplePos="0" locked="0" layoutInCell="1" allowOverlap="1" relativeHeight="8" wp14:anchorId="35D40A0B">
                 <wp:simplePos x="0" y="0"/>
                 <wp:positionH relativeFrom="column">
-                  <wp:posOffset>1798320</wp:posOffset>
+                  <wp:posOffset>2034540</wp:posOffset>
                 </wp:positionH>
                 <wp:positionV relativeFrom="paragraph">
-                  <wp:posOffset>129540</wp:posOffset>
+                  <wp:posOffset>2316480</wp:posOffset>
                 </wp:positionV>
-                <wp:extent cx="1455420" cy="403860"/>
-                <wp:effectExtent l="0" t="0" r="11430" b="15240"/>
+                <wp:extent cx="3825875" cy="724535"/>
+                <wp:effectExtent l="0" t="0" r="22860" b="19050"/>
                 <wp:wrapNone/>
-                <wp:docPr id="36" name="Rectangle 36"/>
-                <wp:cNvGraphicFramePr/>
+                <wp:docPr id="9" name="Rectangle 52"/>
                 <a:graphic xmlns:a="http://schemas.openxmlformats.org/drawingml/2006/main">
                   <a:graphicData uri="http://schemas.microsoft.com/office/word/2010/wordprocessingShape">
                     <wps:wsp>
@@ -856,7 +831,7 @@
                       <wps:spPr>
                         <a:xfrm>
                           <a:off x="0" y="0"/>
-                          <a:ext cx="1455420" cy="403860"/>
+                          <a:ext cx="3825360" cy="723960"/>
                         </a:xfrm>
                         <a:prstGeom prst="rect">
                           <a:avLst/>
@@ -864,7 +839,7 @@
                         <a:noFill/>
                         <a:ln>
                           <a:solidFill>
-                            <a:srgbClr val="FF0000"/>
+                            <a:srgbClr val="ff0000"/>
                           </a:solidFill>
                         </a:ln>
                       </wps:spPr>
@@ -880,56 +855,40 @@
                         <a:effectRef idx="0">
                           <a:schemeClr val="accent1"/>
                         </a:effectRef>
-                        <a:fontRef idx="minor">
-                          <a:schemeClr val="lt1"/>
-                        </a:fontRef>
+                        <a:fontRef idx="minor"/>
                       </wps:style>
-                      <wps:bodyPr rot="0" spcFirstLastPara="0" vertOverflow="overflow" horzOverflow="overflow" vert="horz" wrap="square" lIns="91440" tIns="45720" rIns="91440" bIns="45720" numCol="1" spcCol="0" rtlCol="0" fromWordArt="0" anchor="ctr" anchorCtr="0" forceAA="0" compatLnSpc="1">
-                        <a:prstTxWarp prst="textNoShape">
-                          <a:avLst/>
-                        </a:prstTxWarp>
-                        <a:noAutofit/>
-                      </wps:bodyPr>
+                      <wps:bodyPr/>
                     </wps:wsp>
                   </a:graphicData>
                 </a:graphic>
-                <wp14:sizeRelH relativeFrom="margin">
-                  <wp14:pctWidth>0</wp14:pctWidth>
-                </wp14:sizeRelH>
-                <wp14:sizeRelV relativeFrom="margin">
-                  <wp14:pctHeight>0</wp14:pctHeight>
-                </wp14:sizeRelV>
               </wp:anchor>
             </w:drawing>
           </mc:Choice>
           <mc:Fallback>
             <w:pict>
-              <v:rect w14:anchorId="6EC07BD4" id="Rectangle 36" o:spid="_x0000_s1026" style="position:absolute;margin-left:141.6pt;margin-top:10.2pt;width:114.6pt;height:31.8pt;z-index:251660288;visibility:visible;mso-wrap-style:square;mso-width-percent:0;mso-height-percent:0;mso-wrap-distance-left:9pt;mso-wrap-distance-top:0;mso-wrap-distance-right:9pt;mso-wrap-distance-bottom:0;mso-position-horizontal:absolute;mso-position-horizontal-relative:text;mso-position-vertical:absolute;mso-position-vertical-relative:text;mso-width-percent:0;mso-height-percent:0;mso-width-relative:margin;mso-height-relative:margin;v-text-anchor:middle" o:gfxdata="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" filled="f" strokecolor="red" strokeweight="1pt"/>
+              <v:rect id="shape_0" ID="Rectangle 52" stroked="t" style="position:absolute;margin-left:160.2pt;margin-top:182.4pt;width:301.15pt;height:56.95pt" wp14:anchorId="35D40A0B">
+                <w10:wrap type="none"/>
+                <v:fill o:detectmouseclick="t" on="false"/>
+                <v:stroke color="red" weight="12600" joinstyle="miter" endcap="flat"/>
+              </v:rect>
             </w:pict>
           </mc:Fallback>
         </mc:AlternateContent>
-      </w:r>
-      <w:r>
-        <w:rPr>
-          <w:noProof/>
-          <w:lang w:eastAsia="es-ES_tradnl"/>
-        </w:rPr>
         <mc:AlternateContent>
           <mc:Choice Requires="wps">
             <w:drawing>
-              <wp:anchor distT="0" distB="0" distL="114300" distR="114300" simplePos="0" relativeHeight="251659264" behindDoc="0" locked="0" layoutInCell="1" allowOverlap="1" wp14:anchorId="3B3BE7FD" wp14:editId="043FB353">
+              <wp:anchor behindDoc="0" distT="0" distB="0" distL="114300" distR="114300" simplePos="0" locked="0" layoutInCell="1" allowOverlap="1" relativeHeight="9" wp14:anchorId="79AF2D28">
                 <wp:simplePos x="0" y="0"/>
                 <wp:positionH relativeFrom="column">
-                  <wp:posOffset>426720</wp:posOffset>
+                  <wp:posOffset>2034540</wp:posOffset>
                 </wp:positionH>
                 <wp:positionV relativeFrom="paragraph">
-                  <wp:posOffset>2872740</wp:posOffset>
+                  <wp:posOffset>3048000</wp:posOffset>
                 </wp:positionV>
-                <wp:extent cx="1082040" cy="167640"/>
-                <wp:effectExtent l="0" t="0" r="22860" b="22860"/>
+                <wp:extent cx="2408555" cy="198755"/>
+                <wp:effectExtent l="0" t="0" r="11430" b="11430"/>
                 <wp:wrapNone/>
-                <wp:docPr id="34" name="Rectangle 34"/>
-                <wp:cNvGraphicFramePr/>
+                <wp:docPr id="10" name="Rectangle 53"/>
                 <a:graphic xmlns:a="http://schemas.openxmlformats.org/drawingml/2006/main">
                   <a:graphicData uri="http://schemas.microsoft.com/office/word/2010/wordprocessingShape">
                     <wps:wsp>
@@ -937,7 +896,7 @@
                       <wps:spPr>
                         <a:xfrm>
                           <a:off x="0" y="0"/>
-                          <a:ext cx="1082040" cy="167640"/>
+                          <a:ext cx="2408040" cy="198000"/>
                         </a:xfrm>
                         <a:prstGeom prst="rect">
                           <a:avLst/>
@@ -945,7 +904,7 @@
                         <a:noFill/>
                         <a:ln>
                           <a:solidFill>
-                            <a:srgbClr val="FF0000"/>
+                            <a:srgbClr val="ff0000"/>
                           </a:solidFill>
                         </a:ln>
                       </wps:spPr>
@@ -961,16 +920,9 @@
                         <a:effectRef idx="0">
                           <a:schemeClr val="accent1"/>
                         </a:effectRef>
-                        <a:fontRef idx="minor">
-                          <a:schemeClr val="lt1"/>
-                        </a:fontRef>
+                        <a:fontRef idx="minor"/>
                       </wps:style>
-                      <wps:bodyPr rot="0" spcFirstLastPara="0" vertOverflow="overflow" horzOverflow="overflow" vert="horz" wrap="square" lIns="91440" tIns="45720" rIns="91440" bIns="45720" numCol="1" spcCol="0" rtlCol="0" fromWordArt="0" anchor="ctr" anchorCtr="0" forceAA="0" compatLnSpc="1">
-                        <a:prstTxWarp prst="textNoShape">
-                          <a:avLst/>
-                        </a:prstTxWarp>
-                        <a:noAutofit/>
-                      </wps:bodyPr>
+                      <wps:bodyPr/>
                     </wps:wsp>
                   </a:graphicData>
                 </a:graphic>
@@ -979,21 +931,252 @@
           </mc:Choice>
           <mc:Fallback>
             <w:pict>
-              <v:rect w14:anchorId="4AC096E9" id="Rectangle 34" o:spid="_x0000_s1026" style="position:absolute;margin-left:33.6pt;margin-top:226.2pt;width:85.2pt;height:13.2pt;z-index:251659264;visibility:visible;mso-wrap-style:square;mso-wrap-distance-left:9pt;mso-wrap-distance-top:0;mso-wrap-distance-right:9pt;mso-wrap-distance-bottom:0;mso-position-horizontal:absolute;mso-position-horizontal-relative:text;mso-position-vertical:absolute;mso-position-vertical-relative:text;v-text-anchor:middle" o:gfxdata="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" filled="f" strokecolor="red" strokeweight="1pt"/>
+              <v:rect id="shape_0" ID="Rectangle 53" stroked="t" style="position:absolute;margin-left:160.2pt;margin-top:240pt;width:189.55pt;height:15.55pt" wp14:anchorId="79AF2D28">
+                <w10:wrap type="none"/>
+                <v:fill o:detectmouseclick="t" on="false"/>
+                <v:stroke color="red" weight="12600" joinstyle="miter" endcap="flat"/>
+              </v:rect>
             </w:pict>
           </mc:Fallback>
         </mc:AlternateContent>
       </w:r>
+    </w:p>
+    <w:p>
+      <w:pPr>
+        <w:pStyle w:val="Normal"/>
+        <w:jc w:val="both"/>
+        <w:rPr/>
+      </w:pPr>
+      <w:r>
+        <w:rPr/>
+      </w:r>
+    </w:p>
+    <w:p>
+      <w:pPr>
+        <w:pStyle w:val="Normal"/>
+        <w:jc w:val="both"/>
+        <w:rPr/>
+      </w:pPr>
+      <w:r>
+        <w:rPr/>
+        <w:t>Nuestro nuevo fichero contendrá los siguientes elementos:</w:t>
+      </w:r>
+    </w:p>
+    <w:p>
+      <w:pPr>
+        <w:pStyle w:val="ListParagraph"/>
+        <w:numPr>
+          <w:ilvl w:val="0"/>
+          <w:numId w:val="3"/>
+        </w:numPr>
+        <w:jc w:val="both"/>
+        <w:rPr/>
+      </w:pPr>
+      <w:r>
+        <w:rPr/>
+        <w:t>Documentación del módulo: documentación del módulo. El nombre del fichero por defecto.</w:t>
+      </w:r>
+    </w:p>
+    <w:p>
+      <w:pPr>
+        <w:pStyle w:val="ListParagraph"/>
+        <w:numPr>
+          <w:ilvl w:val="0"/>
+          <w:numId w:val="3"/>
+        </w:numPr>
+        <w:jc w:val="both"/>
+        <w:rPr/>
+      </w:pPr>
+      <w:r>
+        <w:rPr/>
+        <w:t xml:space="preserve">ID del algoritmo: además de ser el identificador único con el que se registra el algoritmo, </w:t>
+      </w:r>
       <w:r>
         <w:rPr>
-          <w:noProof/>
-          <w:lang w:eastAsia="es-ES_tradnl"/>
+          <w:b/>
         </w:rPr>
+        <w:t>es también el nombre que aparece en la interfaz</w:t>
+      </w:r>
+      <w:r>
+        <w:rPr/>
+        <w:t>.</w:t>
+      </w:r>
+    </w:p>
+    <w:p>
+      <w:pPr>
+        <w:pStyle w:val="ListParagraph"/>
+        <w:numPr>
+          <w:ilvl w:val="0"/>
+          <w:numId w:val="3"/>
+        </w:numPr>
+        <w:jc w:val="both"/>
+        <w:rPr/>
+      </w:pPr>
+      <w:r>
+        <w:rPr/>
+        <w:t>Nombre de la función: puede ser el nombre del fichero.</w:t>
+      </w:r>
+    </w:p>
+    <w:p>
+      <w:pPr>
+        <w:pStyle w:val="ListParagraph"/>
+        <w:numPr>
+          <w:ilvl w:val="0"/>
+          <w:numId w:val="3"/>
+        </w:numPr>
+        <w:jc w:val="both"/>
+        <w:rPr/>
+      </w:pPr>
+      <w:r>
+        <w:rPr/>
+        <w:t>Parámetros: parámetros del algoritmo</w:t>
+      </w:r>
+      <w:r>
+        <w:rPr>
+          <w:b/>
+        </w:rPr>
+        <w:t>. Es importante que estén todos</w:t>
+      </w:r>
+      <w:r>
+        <w:rPr/>
+        <w:t xml:space="preserve">, aunque no se usen, ya que si no, los </w:t>
+      </w:r>
+      <w:r>
+        <w:rPr>
+          <w:i/>
+        </w:rPr>
+        <w:t>controllers</w:t>
+      </w:r>
+      <w:r>
+        <w:rPr/>
+        <w:t xml:space="preserve"> podrían llamar a la función con argumentos no esperados. Sin embargo, es posible añadir argumentos adicionales, </w:t>
+      </w:r>
+      <w:r>
+        <w:rPr>
+          <w:b/>
+        </w:rPr>
+        <w:t xml:space="preserve">siempre que sean </w:t>
+      </w:r>
+      <w:r>
+        <w:rPr>
+          <w:b/>
+          <w:i/>
+        </w:rPr>
+        <w:t>kwargs</w:t>
+      </w:r>
+      <w:r>
+        <w:rPr/>
+        <w:t>. Recomendación: copiar los de otro algoritmo ya implementado de la misma categoría.</w:t>
+      </w:r>
+    </w:p>
+    <w:p>
+      <w:pPr>
+        <w:pStyle w:val="ListParagraph"/>
+        <w:numPr>
+          <w:ilvl w:val="0"/>
+          <w:numId w:val="3"/>
+        </w:numPr>
+        <w:jc w:val="both"/>
+        <w:rPr/>
+      </w:pPr>
+      <w:r>
+        <w:rPr/>
+        <w:t xml:space="preserve">Documentación: </w:t>
+      </w:r>
+      <w:r>
+        <w:rPr/>
+        <w:t xml:space="preserve">documentar es opcional y solo deberiamos hacerlo cuando sea necesario (es decir cuando leer el codigo no sea suficiente para entender la funcion). </w:t>
+      </w:r>
+      <w:r>
+        <w:rPr>
+          <w:b w:val="false"/>
+          <w:bCs w:val="false"/>
+        </w:rPr>
+        <w:t xml:space="preserve">Hay mucha documentacion innecesaria en el codigo (como en este caso), no vamos a eliminarla pero </w:t>
+      </w:r>
+      <w:r>
+        <w:rPr>
+          <w:b/>
+          <w:bCs/>
+        </w:rPr>
+        <w:t>no se debe mantener la documentacion, si se hacen modificaciones es mejor borrarla simplemente</w:t>
+      </w:r>
+      <w:r>
+        <w:rPr>
+          <w:b w:val="false"/>
+          <w:bCs w:val="false"/>
+        </w:rPr>
+        <w:t>.</w:t>
+      </w:r>
+    </w:p>
+    <w:p>
+      <w:pPr>
+        <w:pStyle w:val="ListParagraph"/>
+        <w:numPr>
+          <w:ilvl w:val="0"/>
+          <w:numId w:val="3"/>
+        </w:numPr>
+        <w:jc w:val="both"/>
+        <w:rPr/>
+      </w:pPr>
+      <w:r>
+        <w:rPr/>
+        <w:t>Lógica del algoritmo</w:t>
+      </w:r>
+    </w:p>
+    <w:p>
+      <w:pPr>
+        <w:pStyle w:val="ListParagraph"/>
+        <w:numPr>
+          <w:ilvl w:val="0"/>
+          <w:numId w:val="3"/>
+        </w:numPr>
+        <w:jc w:val="both"/>
+        <w:rPr/>
+      </w:pPr>
+      <w:r>
+        <w:rPr/>
+        <w:t>Valor devuelto por el algoritmo. El tipo dependerá de la clase de algoritmo a implementar, por lo que al igual que los parámetros de la función, se aconseja tomar como referencia otros algoritmos de la misma clase.</w:t>
+      </w:r>
+    </w:p>
+    <w:p>
+      <w:pPr>
+        <w:pStyle w:val="Heading2"/>
+        <w:numPr>
+          <w:ilvl w:val="1"/>
+          <w:numId w:val="2"/>
+        </w:numPr>
+        <w:jc w:val="both"/>
+        <w:rPr/>
+      </w:pPr>
+      <w:r>
+        <w:rPr/>
+        <w:t>1.4. Registrar en el registrer</w:t>
+      </w:r>
+    </w:p>
+    <w:p>
+      <w:pPr>
+        <w:pStyle w:val="Normal"/>
+        <w:jc w:val="both"/>
+        <w:rPr/>
+      </w:pPr>
+      <w:r>
+        <w:rPr/>
+      </w:r>
+    </w:p>
+    <w:p>
+      <w:pPr>
+        <w:pStyle w:val="Normal"/>
+        <w:jc w:val="both"/>
+        <w:rPr/>
+      </w:pPr>
+      <w:r>
+        <w:rPr/>
         <w:drawing>
-          <wp:inline distT="0" distB="0" distL="0" distR="0" wp14:anchorId="1ACF2589" wp14:editId="17DFBCF5">
-            <wp:extent cx="5943600" cy="3549650"/>
+          <wp:inline distT="0" distB="3175" distL="0" distR="0">
+            <wp:extent cx="5943600" cy="3673475"/>
             <wp:effectExtent l="0" t="0" r="0" b="0"/>
-            <wp:docPr id="33" name="Picture 33"/>
+            <wp:docPr id="15" name="Picture 55" descr=""/>
             <wp:cNvGraphicFramePr>
               <a:graphicFrameLocks xmlns:a="http://schemas.openxmlformats.org/drawingml/2006/main" noChangeAspect="1"/>
             </wp:cNvGraphicFramePr>
@@ -1001,19 +1184,21 @@
               <a:graphicData uri="http://schemas.openxmlformats.org/drawingml/2006/picture">
                 <pic:pic xmlns:pic="http://schemas.openxmlformats.org/drawingml/2006/picture">
                   <pic:nvPicPr>
-                    <pic:cNvPr id="1" name=""/>
-                    <pic:cNvPicPr/>
+                    <pic:cNvPr id="15" name="Picture 55" descr=""/>
+                    <pic:cNvPicPr>
+                      <a:picLocks noChangeAspect="1" noChangeArrowheads="1"/>
+                    </pic:cNvPicPr>
                   </pic:nvPicPr>
                   <pic:blipFill>
-                    <a:blip r:embed="rId6"/>
+                    <a:blip r:embed="rId4"/>
                     <a:stretch>
                       <a:fillRect/>
                     </a:stretch>
                   </pic:blipFill>
-                  <pic:spPr>
+                  <pic:spPr bwMode="auto">
                     <a:xfrm>
                       <a:off x="0" y="0"/>
-                      <a:ext cx="5943600" cy="3549650"/>
+                      <a:ext cx="5943600" cy="3673475"/>
                     </a:xfrm>
                     <a:prstGeom prst="rect">
                       <a:avLst/>
@@ -1024,201 +1209,21 @@
             </a:graphic>
           </wp:inline>
         </w:drawing>
-      </w:r>
-    </w:p>
-    <w:p>
-      <w:pPr>
-        <w:jc w:val="both"/>
-      </w:pPr>
-    </w:p>
-    <w:p>
-      <w:pPr>
-        <w:jc w:val="both"/>
-      </w:pPr>
-      <w:r>
-        <w:t>Nuestro nuevo fichero contendrá los siguientes elementos:</w:t>
-      </w:r>
-    </w:p>
-    <w:p>
-      <w:pPr>
-        <w:pStyle w:val="ListParagraph"/>
-        <w:numPr>
-          <w:ilvl w:val="0"/>
-          <w:numId w:val="2"/>
-        </w:numPr>
-        <w:jc w:val="both"/>
-      </w:pPr>
-      <w:r>
-        <w:t>Documentación del módulo: documentación del módulo. El nombre del fichero por defecto.</w:t>
-      </w:r>
-    </w:p>
-    <w:p>
-      <w:pPr>
-        <w:pStyle w:val="ListParagraph"/>
-        <w:numPr>
-          <w:ilvl w:val="0"/>
-          <w:numId w:val="2"/>
-        </w:numPr>
-        <w:jc w:val="both"/>
-      </w:pPr>
-      <w:r>
-        <w:t xml:space="preserve">ID del algoritmo: además de ser el identificador único con el que se registra el algoritmo, </w:t>
-      </w:r>
-      <w:r>
-        <w:rPr>
-          <w:b/>
-        </w:rPr>
-        <w:t>es también el nombre que aparece en la interfaz</w:t>
-      </w:r>
-      <w:r>
-        <w:t>.</w:t>
-      </w:r>
-    </w:p>
-    <w:p>
-      <w:pPr>
-        <w:pStyle w:val="ListParagraph"/>
-        <w:numPr>
-          <w:ilvl w:val="0"/>
-          <w:numId w:val="2"/>
-        </w:numPr>
-        <w:jc w:val="both"/>
-      </w:pPr>
-      <w:r>
-        <w:t>Nombre de la función: puede ser el nombre del fichero.</w:t>
-      </w:r>
-    </w:p>
-    <w:p>
-      <w:pPr>
-        <w:pStyle w:val="ListParagraph"/>
-        <w:numPr>
-          <w:ilvl w:val="0"/>
-          <w:numId w:val="2"/>
-        </w:numPr>
-        <w:jc w:val="both"/>
-      </w:pPr>
-      <w:r>
-        <w:t>Parámetros: parámetros del algoritmo</w:t>
-      </w:r>
-      <w:r>
-        <w:rPr>
-          <w:b/>
-        </w:rPr>
-        <w:t>. Es importante que estén todos</w:t>
-      </w:r>
-      <w:r>
-        <w:t xml:space="preserve">, aunque no se usen, ya que si no, los </w:t>
-      </w:r>
-      <w:r>
-        <w:rPr>
-          <w:i/>
-        </w:rPr>
-        <w:t>controllers</w:t>
-      </w:r>
-      <w:r>
-        <w:t xml:space="preserve"> podrían llamar a la función con argumentos no esperados. Sin embargo, es posible añadir argumentos adicionales, </w:t>
-      </w:r>
-      <w:r>
-        <w:rPr>
-          <w:b/>
-        </w:rPr>
-        <w:t xml:space="preserve">siempre que sean </w:t>
-      </w:r>
-      <w:r>
-        <w:rPr>
-          <w:b/>
-          <w:i/>
-        </w:rPr>
-        <w:t>kwargs</w:t>
-      </w:r>
-      <w:r>
-        <w:t xml:space="preserve">. </w:t>
-      </w:r>
-      <w:r>
-        <w:t>Recomendación</w:t>
-      </w:r>
-      <w:r>
-        <w:t>: copiar los de otro algoritmo ya implementado de la misma categoría.</w:t>
-      </w:r>
-    </w:p>
-    <w:p>
-      <w:pPr>
-        <w:pStyle w:val="ListParagraph"/>
-        <w:numPr>
-          <w:ilvl w:val="0"/>
-          <w:numId w:val="2"/>
-        </w:numPr>
-        <w:jc w:val="both"/>
-      </w:pPr>
-      <w:r>
-        <w:t>Documentación: toda función nueva debe estar acompañada de documentación explicando su propósito y el tipo de parámetros que espera.</w:t>
-      </w:r>
-    </w:p>
-    <w:p>
-      <w:pPr>
-        <w:pStyle w:val="ListParagraph"/>
-        <w:numPr>
-          <w:ilvl w:val="0"/>
-          <w:numId w:val="2"/>
-        </w:numPr>
-        <w:jc w:val="both"/>
-      </w:pPr>
-      <w:r>
-        <w:t>Lógica del algoritmo</w:t>
-      </w:r>
-    </w:p>
-    <w:p>
-      <w:pPr>
-        <w:pStyle w:val="ListParagraph"/>
-        <w:numPr>
-          <w:ilvl w:val="0"/>
-          <w:numId w:val="2"/>
-        </w:numPr>
-        <w:jc w:val="both"/>
-      </w:pPr>
-      <w:r>
-        <w:t>Valor devuelto por el algoritmo. El tipo dependerá de la clase de algoritmo a implementar, por lo que al igual que los parámetros de la función, se aconseja tomar como referencia otros algoritmos de la misma clase.</w:t>
-      </w:r>
-    </w:p>
-    <w:p>
-      <w:pPr>
-        <w:pStyle w:val="Heading2"/>
-        <w:jc w:val="both"/>
-      </w:pPr>
-      <w:r>
-        <w:t>1.4. Registrar en el registrer</w:t>
-      </w:r>
-    </w:p>
-    <w:p>
-      <w:pPr>
-        <w:jc w:val="both"/>
-      </w:pPr>
-    </w:p>
-    <w:p>
-      <w:pPr>
-        <w:jc w:val="both"/>
-      </w:pPr>
-      <w:r>
-        <w:rPr>
-          <w:noProof/>
-          <w:lang w:eastAsia="es-ES_tradnl"/>
-        </w:rPr>
-        <w:lastRenderedPageBreak/>
         <mc:AlternateContent>
           <mc:Choice Requires="wps">
             <w:drawing>
-              <wp:anchor distT="0" distB="0" distL="114300" distR="114300" simplePos="0" relativeHeight="251669504" behindDoc="0" locked="0" layoutInCell="1" allowOverlap="1" wp14:anchorId="7D60C1B7" wp14:editId="03F48AF6">
+              <wp:anchor behindDoc="0" distT="0" distB="0" distL="114300" distR="114300" simplePos="0" locked="0" layoutInCell="1" allowOverlap="1" relativeHeight="10" wp14:anchorId="5CD2F777">
                 <wp:simplePos x="0" y="0"/>
                 <wp:positionH relativeFrom="column">
-                  <wp:posOffset>2302933</wp:posOffset>
+                  <wp:posOffset>482600</wp:posOffset>
                 </wp:positionH>
                 <wp:positionV relativeFrom="paragraph">
-                  <wp:posOffset>2429933</wp:posOffset>
+                  <wp:posOffset>2988945</wp:posOffset>
                 </wp:positionV>
-                <wp:extent cx="2057400" cy="152400"/>
-                <wp:effectExtent l="0" t="0" r="19050" b="19050"/>
+                <wp:extent cx="1082675" cy="168275"/>
+                <wp:effectExtent l="0" t="0" r="22860" b="22860"/>
                 <wp:wrapNone/>
-                <wp:docPr id="58" name="Rectangle 58"/>
-                <wp:cNvGraphicFramePr/>
+                <wp:docPr id="12" name="Rectangle 56"/>
                 <a:graphic xmlns:a="http://schemas.openxmlformats.org/drawingml/2006/main">
                   <a:graphicData uri="http://schemas.microsoft.com/office/word/2010/wordprocessingShape">
                     <wps:wsp>
@@ -1226,7 +1231,7 @@
                       <wps:spPr>
                         <a:xfrm>
                           <a:off x="0" y="0"/>
-                          <a:ext cx="2057400" cy="152400"/>
+                          <a:ext cx="1082160" cy="167760"/>
                         </a:xfrm>
                         <a:prstGeom prst="rect">
                           <a:avLst/>
@@ -1234,7 +1239,7 @@
                         <a:noFill/>
                         <a:ln>
                           <a:solidFill>
-                            <a:srgbClr val="FF0000"/>
+                            <a:srgbClr val="ff0000"/>
                           </a:solidFill>
                         </a:ln>
                       </wps:spPr>
@@ -1250,56 +1255,40 @@
                         <a:effectRef idx="0">
                           <a:schemeClr val="accent1"/>
                         </a:effectRef>
-                        <a:fontRef idx="minor">
-                          <a:schemeClr val="lt1"/>
-                        </a:fontRef>
+                        <a:fontRef idx="minor"/>
                       </wps:style>
-                      <wps:bodyPr rot="0" spcFirstLastPara="0" vertOverflow="overflow" horzOverflow="overflow" vert="horz" wrap="square" lIns="91440" tIns="45720" rIns="91440" bIns="45720" numCol="1" spcCol="0" rtlCol="0" fromWordArt="0" anchor="ctr" anchorCtr="0" forceAA="0" compatLnSpc="1">
-                        <a:prstTxWarp prst="textNoShape">
-                          <a:avLst/>
-                        </a:prstTxWarp>
-                        <a:noAutofit/>
-                      </wps:bodyPr>
+                      <wps:bodyPr/>
                     </wps:wsp>
                   </a:graphicData>
                 </a:graphic>
-                <wp14:sizeRelH relativeFrom="margin">
-                  <wp14:pctWidth>0</wp14:pctWidth>
-                </wp14:sizeRelH>
-                <wp14:sizeRelV relativeFrom="margin">
-                  <wp14:pctHeight>0</wp14:pctHeight>
-                </wp14:sizeRelV>
               </wp:anchor>
             </w:drawing>
           </mc:Choice>
           <mc:Fallback>
             <w:pict>
-              <v:rect w14:anchorId="3FB8E7F9" id="Rectangle 58" o:spid="_x0000_s1026" style="position:absolute;margin-left:181.35pt;margin-top:191.35pt;width:162pt;height:12pt;z-index:251669504;visibility:visible;mso-wrap-style:square;mso-width-percent:0;mso-height-percent:0;mso-wrap-distance-left:9pt;mso-wrap-distance-top:0;mso-wrap-distance-right:9pt;mso-wrap-distance-bottom:0;mso-position-horizontal:absolute;mso-position-horizontal-relative:text;mso-position-vertical:absolute;mso-position-vertical-relative:text;mso-width-percent:0;mso-height-percent:0;mso-width-relative:margin;mso-height-relative:margin;v-text-anchor:middle" o:gfxdata="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" filled="f" strokecolor="red" strokeweight="1pt"/>
+              <v:rect id="shape_0" ID="Rectangle 56" stroked="t" style="position:absolute;margin-left:38pt;margin-top:235.35pt;width:85.15pt;height:13.15pt" wp14:anchorId="5CD2F777">
+                <w10:wrap type="none"/>
+                <v:fill o:detectmouseclick="t" on="false"/>
+                <v:stroke color="red" weight="12600" joinstyle="miter" endcap="flat"/>
+              </v:rect>
             </w:pict>
           </mc:Fallback>
         </mc:AlternateContent>
-      </w:r>
-      <w:r>
-        <w:rPr>
-          <w:noProof/>
-          <w:lang w:eastAsia="es-ES_tradnl"/>
-        </w:rPr>
         <mc:AlternateContent>
           <mc:Choice Requires="wps">
             <w:drawing>
-              <wp:anchor distT="0" distB="0" distL="114300" distR="114300" simplePos="0" relativeHeight="251668480" behindDoc="0" locked="0" layoutInCell="1" allowOverlap="1" wp14:anchorId="5783AE0C" wp14:editId="71B8E26A">
+              <wp:anchor behindDoc="0" distT="0" distB="0" distL="114300" distR="114300" simplePos="0" locked="0" layoutInCell="1" allowOverlap="1" relativeHeight="11" wp14:anchorId="5783AE0C">
                 <wp:simplePos x="0" y="0"/>
                 <wp:positionH relativeFrom="column">
-                  <wp:posOffset>1896533</wp:posOffset>
+                  <wp:posOffset>1896745</wp:posOffset>
                 </wp:positionH>
                 <wp:positionV relativeFrom="paragraph">
-                  <wp:posOffset>905933</wp:posOffset>
+                  <wp:posOffset>905510</wp:posOffset>
                 </wp:positionV>
-                <wp:extent cx="4004734" cy="143934"/>
+                <wp:extent cx="4005580" cy="144780"/>
                 <wp:effectExtent l="0" t="0" r="15240" b="27940"/>
                 <wp:wrapNone/>
-                <wp:docPr id="57" name="Rectangle 57"/>
-                <wp:cNvGraphicFramePr/>
+                <wp:docPr id="13" name="Rectangle 57"/>
                 <a:graphic xmlns:a="http://schemas.openxmlformats.org/drawingml/2006/main">
                   <a:graphicData uri="http://schemas.microsoft.com/office/word/2010/wordprocessingShape">
                     <wps:wsp>
@@ -1307,7 +1296,7 @@
                       <wps:spPr>
                         <a:xfrm>
                           <a:off x="0" y="0"/>
-                          <a:ext cx="4004734" cy="143934"/>
+                          <a:ext cx="4005000" cy="144000"/>
                         </a:xfrm>
                         <a:prstGeom prst="rect">
                           <a:avLst/>
@@ -1315,7 +1304,7 @@
                         <a:noFill/>
                         <a:ln>
                           <a:solidFill>
-                            <a:srgbClr val="FF0000"/>
+                            <a:srgbClr val="ff0000"/>
                           </a:solidFill>
                         </a:ln>
                       </wps:spPr>
@@ -1331,56 +1320,40 @@
                         <a:effectRef idx="0">
                           <a:schemeClr val="accent1"/>
                         </a:effectRef>
-                        <a:fontRef idx="minor">
-                          <a:schemeClr val="lt1"/>
-                        </a:fontRef>
+                        <a:fontRef idx="minor"/>
                       </wps:style>
-                      <wps:bodyPr rot="0" spcFirstLastPara="0" vertOverflow="overflow" horzOverflow="overflow" vert="horz" wrap="square" lIns="91440" tIns="45720" rIns="91440" bIns="45720" numCol="1" spcCol="0" rtlCol="0" fromWordArt="0" anchor="ctr" anchorCtr="0" forceAA="0" compatLnSpc="1">
-                        <a:prstTxWarp prst="textNoShape">
-                          <a:avLst/>
-                        </a:prstTxWarp>
-                        <a:noAutofit/>
-                      </wps:bodyPr>
+                      <wps:bodyPr/>
                     </wps:wsp>
                   </a:graphicData>
                 </a:graphic>
-                <wp14:sizeRelH relativeFrom="margin">
-                  <wp14:pctWidth>0</wp14:pctWidth>
-                </wp14:sizeRelH>
-                <wp14:sizeRelV relativeFrom="margin">
-                  <wp14:pctHeight>0</wp14:pctHeight>
-                </wp14:sizeRelV>
               </wp:anchor>
             </w:drawing>
           </mc:Choice>
           <mc:Fallback>
             <w:pict>
-              <v:rect w14:anchorId="03A07051" id="Rectangle 57" o:spid="_x0000_s1026" style="position:absolute;margin-left:149.35pt;margin-top:71.35pt;width:315.35pt;height:11.35pt;z-index:251668480;visibility:visible;mso-wrap-style:square;mso-width-percent:0;mso-height-percent:0;mso-wrap-distance-left:9pt;mso-wrap-distance-top:0;mso-wrap-distance-right:9pt;mso-wrap-distance-bottom:0;mso-position-horizontal:absolute;mso-position-horizontal-relative:text;mso-position-vertical:absolute;mso-position-vertical-relative:text;mso-width-percent:0;mso-height-percent:0;mso-width-relative:margin;mso-height-relative:margin;v-text-anchor:middle" o:gfxdata="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" filled="f" strokecolor="red" strokeweight="1pt"/>
+              <v:rect id="shape_0" ID="Rectangle 57" stroked="t" style="position:absolute;margin-left:149.35pt;margin-top:71.3pt;width:315.3pt;height:11.3pt" wp14:anchorId="5783AE0C">
+                <w10:wrap type="none"/>
+                <v:fill o:detectmouseclick="t" on="false"/>
+                <v:stroke color="red" weight="12600" joinstyle="miter" endcap="flat"/>
+              </v:rect>
             </w:pict>
           </mc:Fallback>
         </mc:AlternateContent>
-      </w:r>
-      <w:r>
-        <w:rPr>
-          <w:noProof/>
-          <w:lang w:eastAsia="es-ES_tradnl"/>
-        </w:rPr>
         <mc:AlternateContent>
           <mc:Choice Requires="wps">
             <w:drawing>
-              <wp:anchor distT="0" distB="0" distL="114300" distR="114300" simplePos="0" relativeHeight="251667456" behindDoc="0" locked="0" layoutInCell="1" allowOverlap="1" wp14:anchorId="5CD2F777" wp14:editId="246C6CEB">
+              <wp:anchor behindDoc="0" distT="0" distB="0" distL="114300" distR="114300" simplePos="0" locked="0" layoutInCell="1" allowOverlap="1" relativeHeight="12" wp14:anchorId="7D60C1B7">
                 <wp:simplePos x="0" y="0"/>
                 <wp:positionH relativeFrom="column">
-                  <wp:posOffset>482600</wp:posOffset>
+                  <wp:posOffset>2303145</wp:posOffset>
                 </wp:positionH>
                 <wp:positionV relativeFrom="paragraph">
-                  <wp:posOffset>2988733</wp:posOffset>
+                  <wp:posOffset>2430145</wp:posOffset>
                 </wp:positionV>
-                <wp:extent cx="1082040" cy="167640"/>
-                <wp:effectExtent l="0" t="0" r="22860" b="22860"/>
+                <wp:extent cx="2058035" cy="153035"/>
+                <wp:effectExtent l="0" t="0" r="19050" b="19050"/>
                 <wp:wrapNone/>
-                <wp:docPr id="56" name="Rectangle 56"/>
-                <wp:cNvGraphicFramePr/>
+                <wp:docPr id="14" name="Rectangle 58"/>
                 <a:graphic xmlns:a="http://schemas.openxmlformats.org/drawingml/2006/main">
                   <a:graphicData uri="http://schemas.microsoft.com/office/word/2010/wordprocessingShape">
                     <wps:wsp>
@@ -1388,7 +1361,7 @@
                       <wps:spPr>
                         <a:xfrm>
                           <a:off x="0" y="0"/>
-                          <a:ext cx="1082040" cy="167640"/>
+                          <a:ext cx="2057400" cy="152280"/>
                         </a:xfrm>
                         <a:prstGeom prst="rect">
                           <a:avLst/>
@@ -1396,7 +1369,7 @@
                         <a:noFill/>
                         <a:ln>
                           <a:solidFill>
-                            <a:srgbClr val="FF0000"/>
+                            <a:srgbClr val="ff0000"/>
                           </a:solidFill>
                         </a:ln>
                       </wps:spPr>
@@ -1412,16 +1385,9 @@
                         <a:effectRef idx="0">
                           <a:schemeClr val="accent1"/>
                         </a:effectRef>
-                        <a:fontRef idx="minor">
-                          <a:schemeClr val="lt1"/>
-                        </a:fontRef>
+                        <a:fontRef idx="minor"/>
                       </wps:style>
-                      <wps:bodyPr rot="0" spcFirstLastPara="0" vertOverflow="overflow" horzOverflow="overflow" vert="horz" wrap="square" lIns="91440" tIns="45720" rIns="91440" bIns="45720" numCol="1" spcCol="0" rtlCol="0" fromWordArt="0" anchor="ctr" anchorCtr="0" forceAA="0" compatLnSpc="1">
-                        <a:prstTxWarp prst="textNoShape">
-                          <a:avLst/>
-                        </a:prstTxWarp>
-                        <a:noAutofit/>
-                      </wps:bodyPr>
+                      <wps:bodyPr/>
                     </wps:wsp>
                   </a:graphicData>
                 </a:graphic>
@@ -1430,21 +1396,125 @@
           </mc:Choice>
           <mc:Fallback>
             <w:pict>
-              <v:rect w14:anchorId="2CB9E42A" id="Rectangle 56" o:spid="_x0000_s1026" style="position:absolute;margin-left:38pt;margin-top:235.35pt;width:85.2pt;height:13.2pt;z-index:251667456;visibility:visible;mso-wrap-style:square;mso-wrap-distance-left:9pt;mso-wrap-distance-top:0;mso-wrap-distance-right:9pt;mso-wrap-distance-bottom:0;mso-position-horizontal:absolute;mso-position-horizontal-relative:text;mso-position-vertical:absolute;mso-position-vertical-relative:text;v-text-anchor:middle" o:gfxdata="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" filled="f" strokecolor="red" strokeweight="1pt"/>
+              <v:rect id="shape_0" ID="Rectangle 58" stroked="t" style="position:absolute;margin-left:181.35pt;margin-top:191.35pt;width:161.95pt;height:11.95pt" wp14:anchorId="7D60C1B7">
+                <w10:wrap type="none"/>
+                <v:fill o:detectmouseclick="t" on="false"/>
+                <v:stroke color="red" weight="12600" joinstyle="miter" endcap="flat"/>
+              </v:rect>
             </w:pict>
           </mc:Fallback>
         </mc:AlternateContent>
       </w:r>
+    </w:p>
+    <w:p>
+      <w:pPr>
+        <w:pStyle w:val="Normal"/>
+        <w:jc w:val="both"/>
+        <w:rPr/>
+      </w:pPr>
+      <w:r>
+        <w:rPr/>
+      </w:r>
+    </w:p>
+    <w:p>
+      <w:pPr>
+        <w:pStyle w:val="Normal"/>
+        <w:jc w:val="both"/>
+        <w:rPr/>
+      </w:pPr>
+      <w:r>
+        <w:rPr/>
+        <w:t xml:space="preserve">Tras crear nuestro fichero, sólo tenemos que importar en la clase </w:t>
+      </w:r>
       <w:r>
         <w:rPr>
-          <w:noProof/>
-          <w:lang w:eastAsia="es-ES_tradnl"/>
+          <w:i/>
         </w:rPr>
+        <w:t xml:space="preserve">register </w:t>
+      </w:r>
+      <w:r>
+        <w:rPr/>
+        <w:t xml:space="preserve">de la categoría la función que ejecuta el algoritmo (en este caso </w:t>
+      </w:r>
+      <w:r>
+        <w:rPr>
+          <w:i/>
+        </w:rPr>
+        <w:t>example_coordinates</w:t>
+      </w:r>
+      <w:r>
+        <w:rPr/>
+        <w:t>) y el identificador que se mostrará en la interfaz (</w:t>
+      </w:r>
+      <w:r>
+        <w:rPr>
+          <w:i/>
+        </w:rPr>
+        <w:t>EXAMPLE_COORDINATES_ID</w:t>
+      </w:r>
+      <w:r>
+        <w:rPr/>
+        <w:t>). Una vez añadidos al diccionario (</w:t>
+      </w:r>
+      <w:r>
+        <w:rPr>
+          <w:i/>
+        </w:rPr>
+        <w:t>ALGORITHM_DIC</w:t>
+      </w:r>
+      <w:r>
+        <w:rPr/>
+        <w:t>), hemos terminado.</w:t>
+      </w:r>
+    </w:p>
+    <w:p>
+      <w:pPr>
+        <w:pStyle w:val="Normal"/>
+        <w:jc w:val="both"/>
+        <w:rPr/>
+      </w:pPr>
+      <w:r>
+        <w:rPr/>
+      </w:r>
+    </w:p>
+    <w:p>
+      <w:pPr>
+        <w:pStyle w:val="Heading2"/>
+        <w:numPr>
+          <w:ilvl w:val="1"/>
+          <w:numId w:val="2"/>
+        </w:numPr>
+        <w:jc w:val="both"/>
+        <w:rPr/>
+      </w:pPr>
+      <w:r>
+        <w:rPr/>
+        <w:t>1.4. Probar en la aplicación web</w:t>
+      </w:r>
+    </w:p>
+    <w:p>
+      <w:pPr>
+        <w:pStyle w:val="Normal"/>
+        <w:jc w:val="both"/>
+        <w:rPr/>
+      </w:pPr>
+      <w:r>
+        <w:rPr/>
+      </w:r>
+    </w:p>
+    <w:p>
+      <w:pPr>
+        <w:pStyle w:val="Normal"/>
+        <w:jc w:val="both"/>
+        <w:rPr/>
+      </w:pPr>
+      <w:r>
+        <w:rPr/>
         <w:drawing>
-          <wp:inline distT="0" distB="0" distL="0" distR="0" wp14:anchorId="6E9B414B" wp14:editId="5524D6DA">
-            <wp:extent cx="5943600" cy="3673475"/>
-            <wp:effectExtent l="0" t="0" r="0" b="3175"/>
-            <wp:docPr id="55" name="Picture 55"/>
+          <wp:inline distT="0" distB="5715" distL="0" distR="0">
+            <wp:extent cx="5224145" cy="2508885"/>
+            <wp:effectExtent l="0" t="0" r="0" b="0"/>
+            <wp:docPr id="18" name="Picture 25" descr=""/>
             <wp:cNvGraphicFramePr>
               <a:graphicFrameLocks xmlns:a="http://schemas.openxmlformats.org/drawingml/2006/main" noChangeAspect="1"/>
             </wp:cNvGraphicFramePr>
@@ -1452,19 +1522,21 @@
               <a:graphicData uri="http://schemas.openxmlformats.org/drawingml/2006/picture">
                 <pic:pic xmlns:pic="http://schemas.openxmlformats.org/drawingml/2006/picture">
                   <pic:nvPicPr>
-                    <pic:cNvPr id="1" name=""/>
-                    <pic:cNvPicPr/>
+                    <pic:cNvPr id="18" name="Picture 25" descr=""/>
+                    <pic:cNvPicPr>
+                      <a:picLocks noChangeAspect="1" noChangeArrowheads="1"/>
+                    </pic:cNvPicPr>
                   </pic:nvPicPr>
                   <pic:blipFill>
-                    <a:blip r:embed="rId7"/>
+                    <a:blip r:embed="rId5"/>
                     <a:stretch>
                       <a:fillRect/>
                     </a:stretch>
                   </pic:blipFill>
-                  <pic:spPr>
+                  <pic:spPr bwMode="auto">
                     <a:xfrm>
                       <a:off x="0" y="0"/>
-                      <a:ext cx="5943600" cy="3673475"/>
+                      <a:ext cx="5224145" cy="2508885"/>
                     </a:xfrm>
                     <a:prstGeom prst="rect">
                       <a:avLst/>
@@ -1475,101 +1547,21 @@
             </a:graphic>
           </wp:inline>
         </w:drawing>
-      </w:r>
-    </w:p>
-    <w:p>
-      <w:pPr>
-        <w:jc w:val="both"/>
-      </w:pPr>
-    </w:p>
-    <w:p>
-      <w:pPr>
-        <w:jc w:val="both"/>
-      </w:pPr>
-      <w:r>
-        <w:t xml:space="preserve">Tras crear nuestro fichero, sólo tenemos que importar en la clase </w:t>
-      </w:r>
-      <w:r>
-        <w:rPr>
-          <w:i/>
-        </w:rPr>
-        <w:t xml:space="preserve">register </w:t>
-      </w:r>
-      <w:r>
-        <w:t xml:space="preserve">de la categoría la función que ejecuta el algoritmo (en este caso </w:t>
-      </w:r>
-      <w:r>
-        <w:rPr>
-          <w:i/>
-        </w:rPr>
-        <w:t>example_coordinates</w:t>
-      </w:r>
-      <w:r>
-        <w:t>) y el identificador que se mostrará en la interfaz (</w:t>
-      </w:r>
-      <w:r>
-        <w:rPr>
-          <w:i/>
-        </w:rPr>
-        <w:t>EXAMPLE_COORDINATES_ID</w:t>
-      </w:r>
-      <w:r>
-        <w:t>). Una vez añadidos al diccionario (</w:t>
-      </w:r>
-      <w:r>
-        <w:rPr>
-          <w:i/>
-        </w:rPr>
-        <w:t>ALGORITHM_DIC</w:t>
-      </w:r>
-      <w:r>
-        <w:t>), hemos terminado.</w:t>
-      </w:r>
-    </w:p>
-    <w:p>
-      <w:pPr>
-        <w:jc w:val="both"/>
-      </w:pPr>
-    </w:p>
-    <w:p>
-      <w:pPr>
-        <w:pStyle w:val="Heading2"/>
-        <w:jc w:val="both"/>
-      </w:pPr>
-      <w:r>
-        <w:t>1.4. Probar en la aplicación web</w:t>
-      </w:r>
-    </w:p>
-    <w:p>
-      <w:pPr>
-        <w:jc w:val="both"/>
-      </w:pPr>
-    </w:p>
-    <w:p>
-      <w:pPr>
-        <w:jc w:val="both"/>
-      </w:pPr>
-      <w:r>
-        <w:rPr>
-          <w:noProof/>
-          <w:lang w:eastAsia="es-ES_tradnl"/>
-        </w:rPr>
         <mc:AlternateContent>
           <mc:Choice Requires="wps">
             <w:drawing>
-              <wp:anchor distT="0" distB="0" distL="114300" distR="114300" simplePos="0" relativeHeight="251671552" behindDoc="0" locked="0" layoutInCell="1" allowOverlap="1" wp14:anchorId="015345BC" wp14:editId="72A6FD48">
+              <wp:anchor behindDoc="0" distT="0" distB="0" distL="114300" distR="114300" simplePos="0" locked="0" layoutInCell="1" allowOverlap="1" relativeHeight="13" wp14:anchorId="0B4FB802">
                 <wp:simplePos x="0" y="0"/>
                 <wp:positionH relativeFrom="column">
-                  <wp:posOffset>1083733</wp:posOffset>
+                  <wp:posOffset>50800</wp:posOffset>
                 </wp:positionH>
                 <wp:positionV relativeFrom="paragraph">
-                  <wp:posOffset>355812</wp:posOffset>
+                  <wp:posOffset>423545</wp:posOffset>
                 </wp:positionV>
-                <wp:extent cx="2074334" cy="2116666"/>
-                <wp:effectExtent l="0" t="0" r="21590" b="17145"/>
+                <wp:extent cx="974725" cy="212090"/>
+                <wp:effectExtent l="0" t="0" r="17145" b="17145"/>
                 <wp:wrapNone/>
-                <wp:docPr id="60" name="Rectangle 60"/>
-                <wp:cNvGraphicFramePr/>
+                <wp:docPr id="16" name="Rectangle 59"/>
                 <a:graphic xmlns:a="http://schemas.openxmlformats.org/drawingml/2006/main">
                   <a:graphicData uri="http://schemas.microsoft.com/office/word/2010/wordprocessingShape">
                     <wps:wsp>
@@ -1577,7 +1569,7 @@
                       <wps:spPr>
                         <a:xfrm>
                           <a:off x="0" y="0"/>
-                          <a:ext cx="2074334" cy="2116666"/>
+                          <a:ext cx="974160" cy="211320"/>
                         </a:xfrm>
                         <a:prstGeom prst="rect">
                           <a:avLst/>
@@ -1585,7 +1577,7 @@
                         <a:noFill/>
                         <a:ln>
                           <a:solidFill>
-                            <a:srgbClr val="FF0000"/>
+                            <a:srgbClr val="ff0000"/>
                           </a:solidFill>
                         </a:ln>
                       </wps:spPr>
@@ -1601,56 +1593,40 @@
                         <a:effectRef idx="0">
                           <a:schemeClr val="accent1"/>
                         </a:effectRef>
-                        <a:fontRef idx="minor">
-                          <a:schemeClr val="lt1"/>
-                        </a:fontRef>
+                        <a:fontRef idx="minor"/>
                       </wps:style>
-                      <wps:bodyPr rot="0" spcFirstLastPara="0" vertOverflow="overflow" horzOverflow="overflow" vert="horz" wrap="square" lIns="91440" tIns="45720" rIns="91440" bIns="45720" numCol="1" spcCol="0" rtlCol="0" fromWordArt="0" anchor="ctr" anchorCtr="0" forceAA="0" compatLnSpc="1">
-                        <a:prstTxWarp prst="textNoShape">
-                          <a:avLst/>
-                        </a:prstTxWarp>
-                        <a:noAutofit/>
-                      </wps:bodyPr>
+                      <wps:bodyPr/>
                     </wps:wsp>
                   </a:graphicData>
                 </a:graphic>
-                <wp14:sizeRelH relativeFrom="margin">
-                  <wp14:pctWidth>0</wp14:pctWidth>
-                </wp14:sizeRelH>
-                <wp14:sizeRelV relativeFrom="margin">
-                  <wp14:pctHeight>0</wp14:pctHeight>
-                </wp14:sizeRelV>
               </wp:anchor>
             </w:drawing>
           </mc:Choice>
           <mc:Fallback>
             <w:pict>
-              <v:rect w14:anchorId="54D92D29" id="Rectangle 60" o:spid="_x0000_s1026" style="position:absolute;margin-left:85.35pt;margin-top:28pt;width:163.35pt;height:166.65pt;z-index:251671552;visibility:visible;mso-wrap-style:square;mso-width-percent:0;mso-height-percent:0;mso-wrap-distance-left:9pt;mso-wrap-distance-top:0;mso-wrap-distance-right:9pt;mso-wrap-distance-bottom:0;mso-position-horizontal:absolute;mso-position-horizontal-relative:text;mso-position-vertical:absolute;mso-position-vertical-relative:text;mso-width-percent:0;mso-height-percent:0;mso-width-relative:margin;mso-height-relative:margin;v-text-anchor:middle" o:gfxdata="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" filled="f" strokecolor="red" strokeweight="1pt"/>
+              <v:rect id="shape_0" ID="Rectangle 59" stroked="t" style="position:absolute;margin-left:4pt;margin-top:33.35pt;width:76.65pt;height:16.6pt" wp14:anchorId="0B4FB802">
+                <w10:wrap type="none"/>
+                <v:fill o:detectmouseclick="t" on="false"/>
+                <v:stroke color="red" weight="12600" joinstyle="miter" endcap="flat"/>
+              </v:rect>
             </w:pict>
           </mc:Fallback>
         </mc:AlternateContent>
-      </w:r>
-      <w:r>
-        <w:rPr>
-          <w:noProof/>
-          <w:lang w:eastAsia="es-ES_tradnl"/>
-        </w:rPr>
         <mc:AlternateContent>
           <mc:Choice Requires="wps">
             <w:drawing>
-              <wp:anchor distT="0" distB="0" distL="114300" distR="114300" simplePos="0" relativeHeight="251670528" behindDoc="0" locked="0" layoutInCell="1" allowOverlap="1" wp14:anchorId="0B4FB802" wp14:editId="0C52E5B1">
+              <wp:anchor behindDoc="0" distT="0" distB="0" distL="114300" distR="114300" simplePos="0" locked="0" layoutInCell="1" allowOverlap="1" relativeHeight="14" wp14:anchorId="015345BC">
                 <wp:simplePos x="0" y="0"/>
                 <wp:positionH relativeFrom="column">
-                  <wp:posOffset>50800</wp:posOffset>
+                  <wp:posOffset>1083310</wp:posOffset>
                 </wp:positionH>
                 <wp:positionV relativeFrom="paragraph">
-                  <wp:posOffset>423544</wp:posOffset>
+                  <wp:posOffset>355600</wp:posOffset>
                 </wp:positionV>
-                <wp:extent cx="973667" cy="211667"/>
-                <wp:effectExtent l="0" t="0" r="17145" b="17145"/>
+                <wp:extent cx="2075180" cy="2117725"/>
+                <wp:effectExtent l="0" t="0" r="21590" b="17145"/>
                 <wp:wrapNone/>
-                <wp:docPr id="59" name="Rectangle 59"/>
-                <wp:cNvGraphicFramePr/>
+                <wp:docPr id="17" name="Rectangle 60"/>
                 <a:graphic xmlns:a="http://schemas.openxmlformats.org/drawingml/2006/main">
                   <a:graphicData uri="http://schemas.microsoft.com/office/word/2010/wordprocessingShape">
                     <wps:wsp>
@@ -1658,7 +1634,7 @@
                       <wps:spPr>
                         <a:xfrm>
                           <a:off x="0" y="0"/>
-                          <a:ext cx="973667" cy="211667"/>
+                          <a:ext cx="2074680" cy="2117160"/>
                         </a:xfrm>
                         <a:prstGeom prst="rect">
                           <a:avLst/>
@@ -1666,7 +1642,7 @@
                         <a:noFill/>
                         <a:ln>
                           <a:solidFill>
-                            <a:srgbClr val="FF0000"/>
+                            <a:srgbClr val="ff0000"/>
                           </a:solidFill>
                         </a:ln>
                       </wps:spPr>
@@ -1682,138 +1658,96 @@
                         <a:effectRef idx="0">
                           <a:schemeClr val="accent1"/>
                         </a:effectRef>
-                        <a:fontRef idx="minor">
-                          <a:schemeClr val="lt1"/>
-                        </a:fontRef>
+                        <a:fontRef idx="minor"/>
                       </wps:style>
-                      <wps:bodyPr rot="0" spcFirstLastPara="0" vertOverflow="overflow" horzOverflow="overflow" vert="horz" wrap="square" lIns="91440" tIns="45720" rIns="91440" bIns="45720" numCol="1" spcCol="0" rtlCol="0" fromWordArt="0" anchor="ctr" anchorCtr="0" forceAA="0" compatLnSpc="1">
-                        <a:prstTxWarp prst="textNoShape">
-                          <a:avLst/>
-                        </a:prstTxWarp>
-                        <a:noAutofit/>
-                      </wps:bodyPr>
+                      <wps:bodyPr/>
                     </wps:wsp>
                   </a:graphicData>
                 </a:graphic>
-                <wp14:sizeRelH relativeFrom="margin">
-                  <wp14:pctWidth>0</wp14:pctWidth>
-                </wp14:sizeRelH>
-                <wp14:sizeRelV relativeFrom="margin">
-                  <wp14:pctHeight>0</wp14:pctHeight>
-                </wp14:sizeRelV>
               </wp:anchor>
             </w:drawing>
           </mc:Choice>
           <mc:Fallback>
             <w:pict>
-              <v:rect w14:anchorId="24775430" id="Rectangle 59" o:spid="_x0000_s1026" style="position:absolute;margin-left:4pt;margin-top:33.35pt;width:76.65pt;height:16.65pt;z-index:251670528;visibility:visible;mso-wrap-style:square;mso-width-percent:0;mso-height-percent:0;mso-wrap-distance-left:9pt;mso-wrap-distance-top:0;mso-wrap-distance-right:9pt;mso-wrap-distance-bottom:0;mso-position-horizontal:absolute;mso-position-horizontal-relative:text;mso-position-vertical:absolute;mso-position-vertical-relative:text;mso-width-percent:0;mso-height-percent:0;mso-width-relative:margin;mso-height-relative:margin;v-text-anchor:middle" o:gfxdata="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" filled="f" strokecolor="red" strokeweight="1pt"/>
+              <v:rect id="shape_0" ID="Rectangle 60" stroked="t" style="position:absolute;margin-left:85.3pt;margin-top:28pt;width:163.3pt;height:166.65pt" wp14:anchorId="015345BC">
+                <w10:wrap type="none"/>
+                <v:fill o:detectmouseclick="t" on="false"/>
+                <v:stroke color="red" weight="12600" joinstyle="miter" endcap="flat"/>
+              </v:rect>
             </w:pict>
           </mc:Fallback>
         </mc:AlternateContent>
       </w:r>
-      <w:r>
-        <w:rPr>
-          <w:noProof/>
-          <w:lang w:eastAsia="es-ES_tradnl"/>
-        </w:rPr>
-        <w:drawing>
-          <wp:inline distT="0" distB="0" distL="0" distR="0" wp14:anchorId="63427D48" wp14:editId="08CD2606">
-            <wp:extent cx="5223933" cy="2509274"/>
-            <wp:effectExtent l="0" t="0" r="0" b="5715"/>
-            <wp:docPr id="25" name="Picture 25"/>
-            <wp:cNvGraphicFramePr>
-              <a:graphicFrameLocks xmlns:a="http://schemas.openxmlformats.org/drawingml/2006/main" noChangeAspect="1"/>
-            </wp:cNvGraphicFramePr>
-            <a:graphic xmlns:a="http://schemas.openxmlformats.org/drawingml/2006/main">
-              <a:graphicData uri="http://schemas.openxmlformats.org/drawingml/2006/picture">
-                <pic:pic xmlns:pic="http://schemas.openxmlformats.org/drawingml/2006/picture">
-                  <pic:nvPicPr>
-                    <pic:cNvPr id="1" name=""/>
-                    <pic:cNvPicPr/>
-                  </pic:nvPicPr>
-                  <pic:blipFill>
-                    <a:blip r:embed="rId8"/>
-                    <a:stretch>
-                      <a:fillRect/>
-                    </a:stretch>
-                  </pic:blipFill>
-                  <pic:spPr>
-                    <a:xfrm>
-                      <a:off x="0" y="0"/>
-                      <a:ext cx="5225276" cy="2509919"/>
-                    </a:xfrm>
-                    <a:prstGeom prst="rect">
-                      <a:avLst/>
-                    </a:prstGeom>
-                  </pic:spPr>
-                </pic:pic>
-              </a:graphicData>
-            </a:graphic>
-          </wp:inline>
-        </w:drawing>
-      </w:r>
-    </w:p>
-    <w:p>
-      <w:pPr>
+    </w:p>
+    <w:p>
+      <w:pPr>
+        <w:pStyle w:val="Normal"/>
         <w:jc w:val="both"/>
-      </w:pPr>
-      <w:r>
-        <w:lastRenderedPageBreak/>
+        <w:rPr/>
+      </w:pPr>
+      <w:r>
+        <w:rPr/>
         <w:t>Desde el directorio raíz del proyecto ejecutaremos el script runserver.sh (o runsever.bat en Windows) para lanzar la aplicación y comprobaremos que el algoritmo aparece listado en la lista desplegable y que cuando lo seleccionamos la vista se modifica de acuerdo a él.</w:t>
       </w:r>
     </w:p>
-    <w:p/>
+    <w:p>
+      <w:pPr>
+        <w:pStyle w:val="Normal"/>
+        <w:widowControl/>
+        <w:bidi w:val="0"/>
+        <w:spacing w:lineRule="auto" w:line="259" w:before="0" w:after="160"/>
+        <w:jc w:val="left"/>
+        <w:rPr/>
+      </w:pPr>
+      <w:r>
+        <w:rPr/>
+      </w:r>
+    </w:p>
     <w:sectPr>
-      <w:footerReference w:type="default" r:id="rId9"/>
+      <w:footerReference w:type="default" r:id="rId6"/>
+      <w:type w:val="nextPage"/>
       <w:pgSz w:w="12240" w:h="15840"/>
-      <w:pgMar w:top="1440" w:right="1440" w:bottom="1440" w:left="1440" w:header="708" w:footer="708" w:gutter="0"/>
-      <w:cols w:space="708"/>
-      <w:docGrid w:linePitch="360"/>
+      <w:pgMar w:left="1440" w:right="1440" w:header="0" w:top="1440" w:footer="708" w:bottom="1440" w:gutter="0"/>
+      <w:pgNumType w:fmt="decimal"/>
+      <w:formProt w:val="false"/>
+      <w:textDirection w:val="lrTb"/>
+      <w:docGrid w:type="default" w:linePitch="360" w:charSpace="4096"/>
     </w:sectPr>
   </w:body>
 </w:document>
 </file>
 
 <file path=word/footer1.xml><?xml version="1.0" encoding="utf-8"?>
-<w:ftr xmlns:wpc="http://schemas.microsoft.com/office/word/2010/wordprocessingCanvas" xmlns:mc="http://schemas.openxmlformats.org/markup-compatibility/2006" xmlns:o="urn:schemas-microsoft-com:office:office" xmlns:r="http://schemas.openxmlformats.org/officeDocument/2006/relationships" xmlns:m="http://schemas.openxmlformats.org/officeDocument/2006/math" xmlns:v="urn:schemas-microsoft-com:vml" xmlns:wp14="http://schemas.microsoft.com/office/word/2010/wordprocessingDrawing" xmlns:wp="http://schemas.openxmlformats.org/drawingml/2006/wordprocessingDrawing" xmlns:w10="urn:schemas-microsoft-com:office:word" xmlns:w="http://schemas.openxmlformats.org/wordprocessingml/2006/main" xmlns:w14="http://schemas.microsoft.com/office/word/2010/wordml" xmlns:w15="http://schemas.microsoft.com/office/word/2012/wordml" xmlns:wpg="http://schemas.microsoft.com/office/word/2010/wordprocessingGroup" xmlns:wpi="http://schemas.microsoft.com/office/word/2010/wordprocessingInk" xmlns:wne="http://schemas.microsoft.com/office/word/2006/wordml" xmlns:wps="http://schemas.microsoft.com/office/word/2010/wordprocessingShape" mc:Ignorable="w14 w15 wp14">
+<w:ftr xmlns:o="urn:schemas-microsoft-com:office:office" xmlns:r="http://schemas.openxmlformats.org/officeDocument/2006/relationships" xmlns:v="urn:schemas-microsoft-com:vml" xmlns:w="http://schemas.openxmlformats.org/wordprocessingml/2006/main" xmlns:w10="urn:schemas-microsoft-com:office:word" xmlns:wp="http://schemas.openxmlformats.org/drawingml/2006/wordprocessingDrawing" xmlns:wps="http://schemas.microsoft.com/office/word/2010/wordprocessingShape" xmlns:wpg="http://schemas.microsoft.com/office/word/2010/wordprocessingGroup" xmlns:mc="http://schemas.openxmlformats.org/markup-compatibility/2006" xmlns:wp14="http://schemas.microsoft.com/office/word/2010/wordprocessingDrawing" xmlns:w14="http://schemas.microsoft.com/office/word/2010/wordml" mc:Ignorable="w14 wp14">
   <w:sdt>
     <w:sdtPr>
-      <w:id w:val="833887641"/>
       <w:docPartObj>
         <w:docPartGallery w:val="Page Numbers (Bottom of Page)"/>
-        <w:docPartUnique/>
+        <w:docPartUnique w:val="true"/>
       </w:docPartObj>
+      <w:id w:val="1759618536"/>
     </w:sdtPr>
-    <w:sdtEndPr>
-      <w:rPr>
-        <w:noProof/>
-      </w:rPr>
-    </w:sdtEndPr>
     <w:sdtContent>
       <w:p>
         <w:pPr>
           <w:pStyle w:val="Footer"/>
           <w:jc w:val="right"/>
+          <w:rPr/>
         </w:pPr>
         <w:r>
+          <w:rPr/>
           <w:fldChar w:fldCharType="begin"/>
         </w:r>
         <w:r>
-          <w:instrText xml:space="preserve"> PAGE   \* MERGEFORMAT </w:instrText>
+          <w:instrText> PAGE </w:instrText>
         </w:r>
         <w:r>
           <w:fldChar w:fldCharType="separate"/>
         </w:r>
         <w:r>
-          <w:rPr>
-            <w:noProof/>
-          </w:rPr>
-          <w:t>1</w:t>
+          <w:t>4</w:t>
         </w:r>
         <w:r>
-          <w:rPr>
-            <w:noProof/>
-          </w:rPr>
           <w:fldChar w:fldCharType="end"/>
         </w:r>
       </w:p>
@@ -1822,149 +1756,212 @@
   <w:p>
     <w:pPr>
       <w:pStyle w:val="Footer"/>
+      <w:rPr/>
     </w:pPr>
+    <w:r>
+      <w:rPr/>
+    </w:r>
   </w:p>
 </w:ftr>
 </file>
 
 <file path=word/numbering.xml><?xml version="1.0" encoding="utf-8"?>
-<w:numbering xmlns:wpc="http://schemas.microsoft.com/office/word/2010/wordprocessingCanvas" xmlns:mc="http://schemas.openxmlformats.org/markup-compatibility/2006" xmlns:o="urn:schemas-microsoft-com:office:office" xmlns:r="http://schemas.openxmlformats.org/officeDocument/2006/relationships" xmlns:m="http://schemas.openxmlformats.org/officeDocument/2006/math" xmlns:v="urn:schemas-microsoft-com:vml" xmlns:wp14="http://schemas.microsoft.com/office/word/2010/wordprocessingDrawing" xmlns:wp="http://schemas.openxmlformats.org/drawingml/2006/wordprocessingDrawing" xmlns:w10="urn:schemas-microsoft-com:office:word" xmlns:w="http://schemas.openxmlformats.org/wordprocessingml/2006/main" xmlns:w14="http://schemas.microsoft.com/office/word/2010/wordml" xmlns:w15="http://schemas.microsoft.com/office/word/2012/wordml" xmlns:wpg="http://schemas.microsoft.com/office/word/2010/wordprocessingGroup" xmlns:wpi="http://schemas.microsoft.com/office/word/2010/wordprocessingInk" xmlns:wne="http://schemas.microsoft.com/office/word/2006/wordml" xmlns:wps="http://schemas.microsoft.com/office/word/2010/wordprocessingShape" mc:Ignorable="w14 w15 wp14">
-  <w:abstractNum w:abstractNumId="0" w15:restartNumberingAfterBreak="0">
-    <w:nsid w:val="6112405A"/>
-    <w:multiLevelType w:val="multilevel"/>
-    <w:tmpl w:val="04A68C18"/>
+<w:numbering xmlns:w="http://schemas.openxmlformats.org/wordprocessingml/2006/main" xmlns:o="urn:schemas-microsoft-com:office:office" xmlns:r="http://schemas.openxmlformats.org/officeDocument/2006/relationships" xmlns:v="urn:schemas-microsoft-com:vml">
+  <w:abstractNum w:abstractNumId="1">
+    <w:lvl w:ilvl="0">
+      <w:start w:val="1"/>
+      <w:pStyle w:val="Heading1"/>
+      <w:numFmt w:val="decimal"/>
+      <w:suff w:val="space"/>
+      <w:lvlText w:val="CAPÍTULO %1:"/>
+      <w:lvlJc w:val="left"/>
+      <w:pPr>
+        <w:ind w:left="0" w:hanging="0"/>
+      </w:pPr>
+    </w:lvl>
+    <w:lvl w:ilvl="1">
+      <w:start w:val="1"/>
+      <w:pStyle w:val="Heading2"/>
+      <w:numFmt w:val="none"/>
+      <w:suff w:val="nothing"/>
+      <w:lvlText w:val=""/>
+      <w:lvlJc w:val="left"/>
+      <w:pPr>
+        <w:ind w:left="0" w:hanging="0"/>
+      </w:pPr>
+    </w:lvl>
+    <w:lvl w:ilvl="2">
+      <w:start w:val="1"/>
+      <w:pStyle w:val="Heading3"/>
+      <w:numFmt w:val="none"/>
+      <w:suff w:val="nothing"/>
+      <w:lvlText w:val=""/>
+      <w:lvlJc w:val="left"/>
+      <w:pPr>
+        <w:ind w:left="0" w:hanging="0"/>
+      </w:pPr>
+    </w:lvl>
+    <w:lvl w:ilvl="3">
+      <w:start w:val="1"/>
+      <w:pStyle w:val="Heading4"/>
+      <w:numFmt w:val="none"/>
+      <w:suff w:val="nothing"/>
+      <w:lvlText w:val=""/>
+      <w:lvlJc w:val="left"/>
+      <w:pPr>
+        <w:ind w:left="0" w:hanging="0"/>
+      </w:pPr>
+    </w:lvl>
+    <w:lvl w:ilvl="4">
+      <w:start w:val="1"/>
+      <w:pStyle w:val="Heading5"/>
+      <w:numFmt w:val="none"/>
+      <w:suff w:val="nothing"/>
+      <w:lvlText w:val=""/>
+      <w:lvlJc w:val="left"/>
+      <w:pPr>
+        <w:ind w:left="0" w:hanging="0"/>
+      </w:pPr>
+    </w:lvl>
+    <w:lvl w:ilvl="5">
+      <w:start w:val="1"/>
+      <w:pStyle w:val="Heading6"/>
+      <w:numFmt w:val="none"/>
+      <w:suff w:val="nothing"/>
+      <w:lvlText w:val=""/>
+      <w:lvlJc w:val="left"/>
+      <w:pPr>
+        <w:ind w:left="0" w:hanging="0"/>
+      </w:pPr>
+    </w:lvl>
+    <w:lvl w:ilvl="6">
+      <w:start w:val="1"/>
+      <w:pStyle w:val="Heading7"/>
+      <w:numFmt w:val="none"/>
+      <w:suff w:val="nothing"/>
+      <w:lvlText w:val=""/>
+      <w:lvlJc w:val="left"/>
+      <w:pPr>
+        <w:ind w:left="0" w:hanging="0"/>
+      </w:pPr>
+    </w:lvl>
+    <w:lvl w:ilvl="7">
+      <w:start w:val="1"/>
+      <w:pStyle w:val="Heading8"/>
+      <w:numFmt w:val="none"/>
+      <w:suff w:val="nothing"/>
+      <w:lvlText w:val=""/>
+      <w:lvlJc w:val="left"/>
+      <w:pPr>
+        <w:ind w:left="0" w:hanging="0"/>
+      </w:pPr>
+    </w:lvl>
+    <w:lvl w:ilvl="8">
+      <w:start w:val="1"/>
+      <w:pStyle w:val="Heading9"/>
+      <w:numFmt w:val="none"/>
+      <w:suff w:val="nothing"/>
+      <w:lvlText w:val=""/>
+      <w:lvlJc w:val="left"/>
+      <w:pPr>
+        <w:ind w:left="0" w:hanging="0"/>
+      </w:pPr>
+    </w:lvl>
+  </w:abstractNum>
+  <w:abstractNum w:abstractNumId="2">
     <w:lvl w:ilvl="0">
       <w:start w:val="1"/>
       <w:numFmt w:val="decimal"/>
-      <w:pStyle w:val="Heading1"/>
       <w:suff w:val="space"/>
       <w:lvlText w:val="CAPÍTULO %1:"/>
       <w:lvlJc w:val="left"/>
       <w:pPr>
-        <w:ind w:left="0" w:firstLine="0"/>
-      </w:pPr>
-      <w:rPr>
-        <w:rFonts w:hint="default"/>
-      </w:rPr>
+        <w:ind w:left="0" w:hanging="0"/>
+      </w:pPr>
     </w:lvl>
     <w:lvl w:ilvl="1">
       <w:start w:val="1"/>
       <w:numFmt w:val="none"/>
-      <w:pStyle w:val="Heading2"/>
       <w:suff w:val="nothing"/>
       <w:lvlText w:val=""/>
       <w:lvlJc w:val="left"/>
       <w:pPr>
-        <w:ind w:left="0" w:firstLine="0"/>
-      </w:pPr>
-      <w:rPr>
-        <w:rFonts w:hint="default"/>
-      </w:rPr>
+        <w:ind w:left="0" w:hanging="0"/>
+      </w:pPr>
     </w:lvl>
     <w:lvl w:ilvl="2">
       <w:start w:val="1"/>
       <w:numFmt w:val="none"/>
-      <w:pStyle w:val="Heading3"/>
       <w:suff w:val="nothing"/>
       <w:lvlText w:val=""/>
       <w:lvlJc w:val="left"/>
       <w:pPr>
-        <w:ind w:left="0" w:firstLine="0"/>
-      </w:pPr>
-      <w:rPr>
-        <w:rFonts w:hint="default"/>
-      </w:rPr>
+        <w:ind w:left="0" w:hanging="0"/>
+      </w:pPr>
     </w:lvl>
     <w:lvl w:ilvl="3">
       <w:start w:val="1"/>
       <w:numFmt w:val="none"/>
-      <w:pStyle w:val="Heading4"/>
       <w:suff w:val="nothing"/>
       <w:lvlText w:val=""/>
       <w:lvlJc w:val="left"/>
       <w:pPr>
-        <w:ind w:left="0" w:firstLine="0"/>
-      </w:pPr>
-      <w:rPr>
-        <w:rFonts w:hint="default"/>
-      </w:rPr>
+        <w:ind w:left="0" w:hanging="0"/>
+      </w:pPr>
     </w:lvl>
     <w:lvl w:ilvl="4">
       <w:start w:val="1"/>
       <w:numFmt w:val="none"/>
-      <w:pStyle w:val="Heading5"/>
       <w:suff w:val="nothing"/>
       <w:lvlText w:val=""/>
       <w:lvlJc w:val="left"/>
       <w:pPr>
-        <w:ind w:left="0" w:firstLine="0"/>
-      </w:pPr>
-      <w:rPr>
-        <w:rFonts w:hint="default"/>
-      </w:rPr>
+        <w:ind w:left="0" w:hanging="0"/>
+      </w:pPr>
     </w:lvl>
     <w:lvl w:ilvl="5">
       <w:start w:val="1"/>
       <w:numFmt w:val="none"/>
-      <w:pStyle w:val="Heading6"/>
       <w:suff w:val="nothing"/>
       <w:lvlText w:val=""/>
       <w:lvlJc w:val="left"/>
       <w:pPr>
-        <w:ind w:left="0" w:firstLine="0"/>
-      </w:pPr>
-      <w:rPr>
-        <w:rFonts w:hint="default"/>
-      </w:rPr>
+        <w:ind w:left="0" w:hanging="0"/>
+      </w:pPr>
     </w:lvl>
     <w:lvl w:ilvl="6">
       <w:start w:val="1"/>
       <w:numFmt w:val="none"/>
-      <w:pStyle w:val="Heading7"/>
       <w:suff w:val="nothing"/>
       <w:lvlText w:val=""/>
       <w:lvlJc w:val="left"/>
       <w:pPr>
-        <w:ind w:left="0" w:firstLine="0"/>
-      </w:pPr>
-      <w:rPr>
-        <w:rFonts w:hint="default"/>
-      </w:rPr>
+        <w:ind w:left="0" w:hanging="0"/>
+      </w:pPr>
     </w:lvl>
     <w:lvl w:ilvl="7">
       <w:start w:val="1"/>
       <w:numFmt w:val="none"/>
-      <w:pStyle w:val="Heading8"/>
       <w:suff w:val="nothing"/>
       <w:lvlText w:val=""/>
       <w:lvlJc w:val="left"/>
       <w:pPr>
-        <w:ind w:left="0" w:firstLine="0"/>
-      </w:pPr>
-      <w:rPr>
-        <w:rFonts w:hint="default"/>
-      </w:rPr>
+        <w:ind w:left="0" w:hanging="0"/>
+      </w:pPr>
     </w:lvl>
     <w:lvl w:ilvl="8">
       <w:start w:val="1"/>
       <w:numFmt w:val="none"/>
-      <w:pStyle w:val="Heading9"/>
       <w:suff w:val="nothing"/>
       <w:lvlText w:val=""/>
       <w:lvlJc w:val="left"/>
       <w:pPr>
-        <w:ind w:left="0" w:firstLine="0"/>
-      </w:pPr>
-      <w:rPr>
-        <w:rFonts w:hint="default"/>
-      </w:rPr>
+        <w:ind w:left="0" w:hanging="0"/>
+      </w:pPr>
     </w:lvl>
   </w:abstractNum>
-  <w:abstractNum w:abstractNumId="1" w15:restartNumberingAfterBreak="0">
-    <w:nsid w:val="6C7172E9"/>
-    <w:multiLevelType w:val="hybridMultilevel"/>
-    <w:tmpl w:val="3252EE6A"/>
-    <w:lvl w:ilvl="0" w:tplc="0409000F">
+  <w:abstractNum w:abstractNumId="3">
+    <w:lvl w:ilvl="0">
       <w:start w:val="1"/>
       <w:numFmt w:val="decimal"/>
       <w:lvlText w:val="%1."/>
@@ -1973,7 +1970,7 @@
         <w:ind w:left="720" w:hanging="360"/>
       </w:pPr>
     </w:lvl>
-    <w:lvl w:ilvl="1" w:tplc="04090019" w:tentative="1">
+    <w:lvl w:ilvl="1">
       <w:start w:val="1"/>
       <w:numFmt w:val="lowerLetter"/>
       <w:lvlText w:val="%2."/>
@@ -1982,7 +1979,7 @@
         <w:ind w:left="1440" w:hanging="360"/>
       </w:pPr>
     </w:lvl>
-    <w:lvl w:ilvl="2" w:tplc="0409001B" w:tentative="1">
+    <w:lvl w:ilvl="2">
       <w:start w:val="1"/>
       <w:numFmt w:val="lowerRoman"/>
       <w:lvlText w:val="%3."/>
@@ -1991,7 +1988,7 @@
         <w:ind w:left="2160" w:hanging="180"/>
       </w:pPr>
     </w:lvl>
-    <w:lvl w:ilvl="3" w:tplc="0409000F" w:tentative="1">
+    <w:lvl w:ilvl="3">
       <w:start w:val="1"/>
       <w:numFmt w:val="decimal"/>
       <w:lvlText w:val="%4."/>
@@ -2000,7 +1997,7 @@
         <w:ind w:left="2880" w:hanging="360"/>
       </w:pPr>
     </w:lvl>
-    <w:lvl w:ilvl="4" w:tplc="04090019" w:tentative="1">
+    <w:lvl w:ilvl="4">
       <w:start w:val="1"/>
       <w:numFmt w:val="lowerLetter"/>
       <w:lvlText w:val="%5."/>
@@ -2009,7 +2006,7 @@
         <w:ind w:left="3600" w:hanging="360"/>
       </w:pPr>
     </w:lvl>
-    <w:lvl w:ilvl="5" w:tplc="0409001B" w:tentative="1">
+    <w:lvl w:ilvl="5">
       <w:start w:val="1"/>
       <w:numFmt w:val="lowerRoman"/>
       <w:lvlText w:val="%6."/>
@@ -2018,7 +2015,7 @@
         <w:ind w:left="4320" w:hanging="180"/>
       </w:pPr>
     </w:lvl>
-    <w:lvl w:ilvl="6" w:tplc="0409000F" w:tentative="1">
+    <w:lvl w:ilvl="6">
       <w:start w:val="1"/>
       <w:numFmt w:val="decimal"/>
       <w:lvlText w:val="%7."/>
@@ -2027,7 +2024,7 @@
         <w:ind w:left="5040" w:hanging="360"/>
       </w:pPr>
     </w:lvl>
-    <w:lvl w:ilvl="7" w:tplc="04090019" w:tentative="1">
+    <w:lvl w:ilvl="7">
       <w:start w:val="1"/>
       <w:numFmt w:val="lowerLetter"/>
       <w:lvlText w:val="%8."/>
@@ -2036,7 +2033,7 @@
         <w:ind w:left="5760" w:hanging="360"/>
       </w:pPr>
     </w:lvl>
-    <w:lvl w:ilvl="8" w:tplc="0409001B" w:tentative="1">
+    <w:lvl w:ilvl="8">
       <w:start w:val="1"/>
       <w:numFmt w:val="lowerRoman"/>
       <w:lvlText w:val="%9."/>
@@ -2047,42 +2044,43 @@
     </w:lvl>
   </w:abstractNum>
   <w:num w:numId="1">
-    <w:abstractNumId w:val="0"/>
+    <w:abstractNumId w:val="1"/>
   </w:num>
   <w:num w:numId="2">
-    <w:abstractNumId w:val="1"/>
+    <w:abstractNumId w:val="2"/>
+  </w:num>
+  <w:num w:numId="3">
+    <w:abstractNumId w:val="3"/>
   </w:num>
 </w:numbering>
 </file>
 
 <file path=word/styles.xml><?xml version="1.0" encoding="utf-8"?>
-<w:styles xmlns:mc="http://schemas.openxmlformats.org/markup-compatibility/2006" xmlns:r="http://schemas.openxmlformats.org/officeDocument/2006/relationships" xmlns:w="http://schemas.openxmlformats.org/wordprocessingml/2006/main" xmlns:w14="http://schemas.microsoft.com/office/word/2010/wordml" xmlns:w15="http://schemas.microsoft.com/office/word/2012/wordml" mc:Ignorable="w14 w15">
+<w:styles xmlns:w="http://schemas.openxmlformats.org/wordprocessingml/2006/main" xmlns:w14="http://schemas.microsoft.com/office/word/2010/wordml" xmlns:mc="http://schemas.openxmlformats.org/markup-compatibility/2006" mc:Ignorable="w14">
   <w:docDefaults>
     <w:rPrDefault>
       <w:rPr>
-        <w:rFonts w:asciiTheme="minorHAnsi" w:eastAsiaTheme="minorHAnsi" w:hAnsiTheme="minorHAnsi" w:cstheme="minorBidi"/>
+        <w:rFonts w:ascii="Calibri" w:hAnsi="Calibri" w:eastAsia="Calibri" w:cs="" w:asciiTheme="minorHAnsi" w:cstheme="minorBidi" w:eastAsiaTheme="minorHAnsi" w:hAnsiTheme="minorHAnsi"/>
         <w:sz w:val="22"/>
         <w:szCs w:val="22"/>
-        <w:lang w:val="es-ES_tradnl" w:eastAsia="en-US" w:bidi="ar-SA"/>
+        <w:lang w:val="en-US" w:eastAsia="en-US" w:bidi="ar-SA"/>
       </w:rPr>
     </w:rPrDefault>
     <w:pPrDefault>
-      <w:pPr>
-        <w:spacing w:after="160" w:line="259" w:lineRule="auto"/>
-      </w:pPr>
+      <w:pPr/>
     </w:pPrDefault>
   </w:docDefaults>
   <w:latentStyles w:defLockedState="0" w:defUIPriority="99" w:defSemiHidden="0" w:defUnhideWhenUsed="0" w:defQFormat="0" w:count="371">
     <w:lsdException w:name="Normal" w:uiPriority="0" w:qFormat="1"/>
     <w:lsdException w:name="heading 1" w:uiPriority="9" w:qFormat="1"/>
-    <w:lsdException w:name="heading 2" w:semiHidden="1" w:uiPriority="9" w:unhideWhenUsed="1" w:qFormat="1"/>
-    <w:lsdException w:name="heading 3" w:semiHidden="1" w:uiPriority="9" w:unhideWhenUsed="1" w:qFormat="1"/>
-    <w:lsdException w:name="heading 4" w:semiHidden="1" w:uiPriority="9" w:unhideWhenUsed="1" w:qFormat="1"/>
-    <w:lsdException w:name="heading 5" w:semiHidden="1" w:uiPriority="9" w:unhideWhenUsed="1" w:qFormat="1"/>
-    <w:lsdException w:name="heading 6" w:semiHidden="1" w:uiPriority="9" w:unhideWhenUsed="1" w:qFormat="1"/>
-    <w:lsdException w:name="heading 7" w:semiHidden="1" w:uiPriority="9" w:unhideWhenUsed="1" w:qFormat="1"/>
-    <w:lsdException w:name="heading 8" w:semiHidden="1" w:uiPriority="9" w:unhideWhenUsed="1" w:qFormat="1"/>
-    <w:lsdException w:name="heading 9" w:semiHidden="1" w:uiPriority="9" w:unhideWhenUsed="1" w:qFormat="1"/>
+    <w:lsdException w:name="heading 2" w:uiPriority="9" w:semiHidden="1" w:unhideWhenUsed="1" w:qFormat="1"/>
+    <w:lsdException w:name="heading 3" w:uiPriority="9" w:semiHidden="1" w:unhideWhenUsed="1" w:qFormat="1"/>
+    <w:lsdException w:name="heading 4" w:uiPriority="9" w:semiHidden="1" w:unhideWhenUsed="1" w:qFormat="1"/>
+    <w:lsdException w:name="heading 5" w:uiPriority="9" w:semiHidden="1" w:unhideWhenUsed="1" w:qFormat="1"/>
+    <w:lsdException w:name="heading 6" w:uiPriority="9" w:semiHidden="1" w:unhideWhenUsed="1" w:qFormat="1"/>
+    <w:lsdException w:name="heading 7" w:uiPriority="9" w:semiHidden="1" w:unhideWhenUsed="1" w:qFormat="1"/>
+    <w:lsdException w:name="heading 8" w:uiPriority="9" w:semiHidden="1" w:unhideWhenUsed="1" w:qFormat="1"/>
+    <w:lsdException w:name="heading 9" w:uiPriority="9" w:semiHidden="1" w:unhideWhenUsed="1" w:qFormat="1"/>
     <w:lsdException w:name="index 1" w:semiHidden="1" w:unhideWhenUsed="1"/>
     <w:lsdException w:name="index 2" w:semiHidden="1" w:unhideWhenUsed="1"/>
     <w:lsdException w:name="index 3" w:semiHidden="1" w:unhideWhenUsed="1"/>
@@ -2092,22 +2090,22 @@
     <w:lsdException w:name="index 7" w:semiHidden="1" w:unhideWhenUsed="1"/>
     <w:lsdException w:name="index 8" w:semiHidden="1" w:unhideWhenUsed="1"/>
     <w:lsdException w:name="index 9" w:semiHidden="1" w:unhideWhenUsed="1"/>
-    <w:lsdException w:name="toc 1" w:semiHidden="1" w:uiPriority="39" w:unhideWhenUsed="1"/>
-    <w:lsdException w:name="toc 2" w:semiHidden="1" w:uiPriority="39" w:unhideWhenUsed="1"/>
-    <w:lsdException w:name="toc 3" w:semiHidden="1" w:uiPriority="39" w:unhideWhenUsed="1"/>
-    <w:lsdException w:name="toc 4" w:semiHidden="1" w:uiPriority="39" w:unhideWhenUsed="1"/>
-    <w:lsdException w:name="toc 5" w:semiHidden="1" w:uiPriority="39" w:unhideWhenUsed="1"/>
-    <w:lsdException w:name="toc 6" w:semiHidden="1" w:uiPriority="39" w:unhideWhenUsed="1"/>
-    <w:lsdException w:name="toc 7" w:semiHidden="1" w:uiPriority="39" w:unhideWhenUsed="1"/>
-    <w:lsdException w:name="toc 8" w:semiHidden="1" w:uiPriority="39" w:unhideWhenUsed="1"/>
-    <w:lsdException w:name="toc 9" w:semiHidden="1" w:uiPriority="39" w:unhideWhenUsed="1"/>
+    <w:lsdException w:name="toc 1" w:uiPriority="39" w:semiHidden="1" w:unhideWhenUsed="1"/>
+    <w:lsdException w:name="toc 2" w:uiPriority="39" w:semiHidden="1" w:unhideWhenUsed="1"/>
+    <w:lsdException w:name="toc 3" w:uiPriority="39" w:semiHidden="1" w:unhideWhenUsed="1"/>
+    <w:lsdException w:name="toc 4" w:uiPriority="39" w:semiHidden="1" w:unhideWhenUsed="1"/>
+    <w:lsdException w:name="toc 5" w:uiPriority="39" w:semiHidden="1" w:unhideWhenUsed="1"/>
+    <w:lsdException w:name="toc 6" w:uiPriority="39" w:semiHidden="1" w:unhideWhenUsed="1"/>
+    <w:lsdException w:name="toc 7" w:uiPriority="39" w:semiHidden="1" w:unhideWhenUsed="1"/>
+    <w:lsdException w:name="toc 8" w:uiPriority="39" w:semiHidden="1" w:unhideWhenUsed="1"/>
+    <w:lsdException w:name="toc 9" w:uiPriority="39" w:semiHidden="1" w:unhideWhenUsed="1"/>
     <w:lsdException w:name="Normal Indent" w:semiHidden="1" w:unhideWhenUsed="1"/>
     <w:lsdException w:name="footnote text" w:semiHidden="1" w:unhideWhenUsed="1"/>
     <w:lsdException w:name="annotation text" w:semiHidden="1" w:unhideWhenUsed="1"/>
     <w:lsdException w:name="header" w:semiHidden="1" w:unhideWhenUsed="1"/>
     <w:lsdException w:name="footer" w:semiHidden="1" w:unhideWhenUsed="1"/>
     <w:lsdException w:name="index heading" w:semiHidden="1" w:unhideWhenUsed="1"/>
-    <w:lsdException w:name="caption" w:semiHidden="1" w:uiPriority="35" w:unhideWhenUsed="1" w:qFormat="1"/>
+    <w:lsdException w:name="caption" w:uiPriority="35" w:semiHidden="1" w:unhideWhenUsed="1" w:qFormat="1"/>
     <w:lsdException w:name="table of figures" w:semiHidden="1" w:unhideWhenUsed="1"/>
     <w:lsdException w:name="envelope address" w:semiHidden="1" w:unhideWhenUsed="1"/>
     <w:lsdException w:name="envelope return" w:semiHidden="1" w:unhideWhenUsed="1"/>
@@ -2138,7 +2136,7 @@
     <w:lsdException w:name="Title" w:uiPriority="10" w:qFormat="1"/>
     <w:lsdException w:name="Closing" w:semiHidden="1" w:unhideWhenUsed="1"/>
     <w:lsdException w:name="Signature" w:semiHidden="1" w:unhideWhenUsed="1"/>
-    <w:lsdException w:name="Default Paragraph Font" w:semiHidden="1" w:uiPriority="1" w:unhideWhenUsed="1"/>
+    <w:lsdException w:name="Default Paragraph Font" w:uiPriority="1" w:semiHidden="1" w:unhideWhenUsed="1"/>
     <w:lsdException w:name="Body Text" w:semiHidden="1" w:unhideWhenUsed="1"/>
     <w:lsdException w:name="Body Text Indent" w:semiHidden="1" w:unhideWhenUsed="1"/>
     <w:lsdException w:name="List Continue" w:semiHidden="1" w:unhideWhenUsed="1"/>
@@ -2338,8 +2336,8 @@
     <w:lsdException w:name="Subtle Reference" w:uiPriority="31" w:qFormat="1"/>
     <w:lsdException w:name="Intense Reference" w:uiPriority="32" w:qFormat="1"/>
     <w:lsdException w:name="Book Title" w:uiPriority="33" w:qFormat="1"/>
-    <w:lsdException w:name="Bibliography" w:semiHidden="1" w:uiPriority="37" w:unhideWhenUsed="1"/>
-    <w:lsdException w:name="TOC Heading" w:semiHidden="1" w:uiPriority="39" w:unhideWhenUsed="1" w:qFormat="1"/>
+    <w:lsdException w:name="Bibliography" w:uiPriority="37" w:semiHidden="1" w:unhideWhenUsed="1"/>
+    <w:lsdException w:name="TOC Heading" w:uiPriority="39" w:semiHidden="1" w:unhideWhenUsed="1" w:qFormat="1"/>
     <w:lsdException w:name="Plain Table 1" w:uiPriority="41"/>
     <w:lsdException w:name="Plain Table 2" w:uiPriority="42"/>
     <w:lsdException w:name="Plain Table 3" w:uiPriority="43"/>
@@ -2445,44 +2443,59 @@
     <w:lsdException w:name="List Table 6 Colorful Accent 6" w:uiPriority="51"/>
     <w:lsdException w:name="List Table 7 Colorful Accent 6" w:uiPriority="52"/>
   </w:latentStyles>
-  <w:style w:type="paragraph" w:default="1" w:styleId="Normal">
+  <w:style w:type="paragraph" w:styleId="Normal" w:default="1">
     <w:name w:val="Normal"/>
     <w:qFormat/>
-    <w:rsid w:val="002E2279"/>
+    <w:rsid w:val="002e2279"/>
+    <w:pPr>
+      <w:widowControl/>
+      <w:bidi w:val="0"/>
+      <w:spacing w:lineRule="auto" w:line="259" w:before="0" w:after="160"/>
+      <w:jc w:val="left"/>
+    </w:pPr>
+    <w:rPr>
+      <w:rFonts w:ascii="Calibri" w:hAnsi="Calibri" w:eastAsia="Calibri" w:cs="" w:asciiTheme="minorHAnsi" w:cstheme="minorBidi" w:eastAsiaTheme="minorHAnsi" w:hAnsiTheme="minorHAnsi"/>
+      <w:color w:val="auto"/>
+      <w:kern w:val="0"/>
+      <w:sz w:val="22"/>
+      <w:szCs w:val="22"/>
+      <w:lang w:val="en-US" w:eastAsia="en-US" w:bidi="ar-SA"/>
+    </w:rPr>
   </w:style>
   <w:style w:type="paragraph" w:styleId="Heading1">
-    <w:name w:val="heading 1"/>
+    <w:name w:val="Heading 1"/>
     <w:basedOn w:val="Normal"/>
     <w:next w:val="Normal"/>
     <w:link w:val="Heading1Char"/>
     <w:uiPriority w:val="9"/>
     <w:qFormat/>
-    <w:rsid w:val="002E2279"/>
+    <w:rsid w:val="002e2279"/>
     <w:pPr>
       <w:keepNext/>
       <w:keepLines/>
       <w:numPr>
+        <w:ilvl w:val="0"/>
         <w:numId w:val="1"/>
       </w:numPr>
       <w:spacing w:before="240" w:after="0"/>
       <w:outlineLvl w:val="0"/>
     </w:pPr>
     <w:rPr>
-      <w:rFonts w:asciiTheme="majorHAnsi" w:eastAsiaTheme="majorEastAsia" w:hAnsiTheme="majorHAnsi" w:cstheme="majorBidi"/>
-      <w:color w:val="2E74B5" w:themeColor="accent1" w:themeShade="BF"/>
+      <w:rFonts w:ascii="Calibri Light" w:hAnsi="Calibri Light" w:eastAsia="" w:cs="" w:asciiTheme="majorHAnsi" w:cstheme="majorBidi" w:eastAsiaTheme="majorEastAsia" w:hAnsiTheme="majorHAnsi"/>
+      <w:color w:val="2E74B5" w:themeColor="accent1" w:themeShade="bf"/>
       <w:sz w:val="32"/>
       <w:szCs w:val="32"/>
     </w:rPr>
   </w:style>
   <w:style w:type="paragraph" w:styleId="Heading2">
-    <w:name w:val="heading 2"/>
+    <w:name w:val="Heading 2"/>
     <w:basedOn w:val="Normal"/>
     <w:next w:val="Normal"/>
     <w:link w:val="Heading2Char"/>
     <w:uiPriority w:val="9"/>
     <w:unhideWhenUsed/>
     <w:qFormat/>
-    <w:rsid w:val="002E2279"/>
+    <w:rsid w:val="002e2279"/>
     <w:pPr>
       <w:keepNext/>
       <w:keepLines/>
@@ -2494,21 +2507,21 @@
       <w:outlineLvl w:val="1"/>
     </w:pPr>
     <w:rPr>
-      <w:rFonts w:asciiTheme="majorHAnsi" w:eastAsiaTheme="majorEastAsia" w:hAnsiTheme="majorHAnsi" w:cstheme="majorBidi"/>
-      <w:color w:val="2E74B5" w:themeColor="accent1" w:themeShade="BF"/>
+      <w:rFonts w:ascii="Calibri Light" w:hAnsi="Calibri Light" w:eastAsia="" w:cs="" w:asciiTheme="majorHAnsi" w:cstheme="majorBidi" w:eastAsiaTheme="majorEastAsia" w:hAnsiTheme="majorHAnsi"/>
+      <w:color w:val="2E74B5" w:themeColor="accent1" w:themeShade="bf"/>
       <w:sz w:val="26"/>
       <w:szCs w:val="26"/>
     </w:rPr>
   </w:style>
   <w:style w:type="paragraph" w:styleId="Heading3">
-    <w:name w:val="heading 3"/>
+    <w:name w:val="Heading 3"/>
     <w:basedOn w:val="Normal"/>
     <w:next w:val="Normal"/>
     <w:link w:val="Heading3Char"/>
     <w:uiPriority w:val="9"/>
     <w:unhideWhenUsed/>
     <w:qFormat/>
-    <w:rsid w:val="002E2279"/>
+    <w:rsid w:val="002e2279"/>
     <w:pPr>
       <w:keepNext/>
       <w:keepLines/>
@@ -2520,21 +2533,21 @@
       <w:outlineLvl w:val="2"/>
     </w:pPr>
     <w:rPr>
-      <w:rFonts w:asciiTheme="majorHAnsi" w:eastAsiaTheme="majorEastAsia" w:hAnsiTheme="majorHAnsi" w:cstheme="majorBidi"/>
-      <w:color w:val="1F4D78" w:themeColor="accent1" w:themeShade="7F"/>
+      <w:rFonts w:ascii="Calibri Light" w:hAnsi="Calibri Light" w:eastAsia="" w:cs="" w:asciiTheme="majorHAnsi" w:cstheme="majorBidi" w:eastAsiaTheme="majorEastAsia" w:hAnsiTheme="majorHAnsi"/>
+      <w:color w:val="1F4D78" w:themeColor="accent1" w:themeShade="7f"/>
       <w:sz w:val="24"/>
       <w:szCs w:val="24"/>
     </w:rPr>
   </w:style>
   <w:style w:type="paragraph" w:styleId="Heading4">
-    <w:name w:val="heading 4"/>
+    <w:name w:val="Heading 4"/>
     <w:basedOn w:val="Normal"/>
     <w:next w:val="Normal"/>
     <w:link w:val="Heading4Char"/>
     <w:uiPriority w:val="9"/>
     <w:unhideWhenUsed/>
     <w:qFormat/>
-    <w:rsid w:val="002E2279"/>
+    <w:rsid w:val="002e2279"/>
     <w:pPr>
       <w:keepNext/>
       <w:keepLines/>
@@ -2546,21 +2559,21 @@
       <w:outlineLvl w:val="3"/>
     </w:pPr>
     <w:rPr>
-      <w:rFonts w:asciiTheme="majorHAnsi" w:eastAsiaTheme="majorEastAsia" w:hAnsiTheme="majorHAnsi" w:cstheme="majorBidi"/>
+      <w:rFonts w:ascii="Calibri Light" w:hAnsi="Calibri Light" w:eastAsia="" w:cs="" w:asciiTheme="majorHAnsi" w:cstheme="majorBidi" w:eastAsiaTheme="majorEastAsia" w:hAnsiTheme="majorHAnsi"/>
       <w:i/>
       <w:iCs/>
-      <w:color w:val="2E74B5" w:themeColor="accent1" w:themeShade="BF"/>
+      <w:color w:val="2E74B5" w:themeColor="accent1" w:themeShade="bf"/>
     </w:rPr>
   </w:style>
   <w:style w:type="paragraph" w:styleId="Heading5">
-    <w:name w:val="heading 5"/>
+    <w:name w:val="Heading 5"/>
     <w:basedOn w:val="Normal"/>
     <w:next w:val="Normal"/>
     <w:link w:val="Heading5Char"/>
     <w:uiPriority w:val="9"/>
     <w:unhideWhenUsed/>
     <w:qFormat/>
-    <w:rsid w:val="002E2279"/>
+    <w:rsid w:val="002e2279"/>
     <w:pPr>
       <w:keepNext/>
       <w:keepLines/>
@@ -2572,12 +2585,12 @@
       <w:outlineLvl w:val="4"/>
     </w:pPr>
     <w:rPr>
-      <w:rFonts w:asciiTheme="majorHAnsi" w:eastAsiaTheme="majorEastAsia" w:hAnsiTheme="majorHAnsi" w:cstheme="majorBidi"/>
-      <w:color w:val="2E74B5" w:themeColor="accent1" w:themeShade="BF"/>
+      <w:rFonts w:ascii="Calibri Light" w:hAnsi="Calibri Light" w:eastAsia="" w:cs="" w:asciiTheme="majorHAnsi" w:cstheme="majorBidi" w:eastAsiaTheme="majorEastAsia" w:hAnsiTheme="majorHAnsi"/>
+      <w:color w:val="2E74B5" w:themeColor="accent1" w:themeShade="bf"/>
     </w:rPr>
   </w:style>
   <w:style w:type="paragraph" w:styleId="Heading6">
-    <w:name w:val="heading 6"/>
+    <w:name w:val="Heading 6"/>
     <w:basedOn w:val="Normal"/>
     <w:next w:val="Normal"/>
     <w:link w:val="Heading6Char"/>
@@ -2585,7 +2598,7 @@
     <w:semiHidden/>
     <w:unhideWhenUsed/>
     <w:qFormat/>
-    <w:rsid w:val="002E2279"/>
+    <w:rsid w:val="002e2279"/>
     <w:pPr>
       <w:keepNext/>
       <w:keepLines/>
@@ -2597,12 +2610,12 @@
       <w:outlineLvl w:val="5"/>
     </w:pPr>
     <w:rPr>
-      <w:rFonts w:asciiTheme="majorHAnsi" w:eastAsiaTheme="majorEastAsia" w:hAnsiTheme="majorHAnsi" w:cstheme="majorBidi"/>
-      <w:color w:val="1F4D78" w:themeColor="accent1" w:themeShade="7F"/>
+      <w:rFonts w:ascii="Calibri Light" w:hAnsi="Calibri Light" w:eastAsia="" w:cs="" w:asciiTheme="majorHAnsi" w:cstheme="majorBidi" w:eastAsiaTheme="majorEastAsia" w:hAnsiTheme="majorHAnsi"/>
+      <w:color w:val="1F4D78" w:themeColor="accent1" w:themeShade="7f"/>
     </w:rPr>
   </w:style>
   <w:style w:type="paragraph" w:styleId="Heading7">
-    <w:name w:val="heading 7"/>
+    <w:name w:val="Heading 7"/>
     <w:basedOn w:val="Normal"/>
     <w:next w:val="Normal"/>
     <w:link w:val="Heading7Char"/>
@@ -2610,7 +2623,7 @@
     <w:semiHidden/>
     <w:unhideWhenUsed/>
     <w:qFormat/>
-    <w:rsid w:val="002E2279"/>
+    <w:rsid w:val="002e2279"/>
     <w:pPr>
       <w:keepNext/>
       <w:keepLines/>
@@ -2622,14 +2635,14 @@
       <w:outlineLvl w:val="6"/>
     </w:pPr>
     <w:rPr>
-      <w:rFonts w:asciiTheme="majorHAnsi" w:eastAsiaTheme="majorEastAsia" w:hAnsiTheme="majorHAnsi" w:cstheme="majorBidi"/>
+      <w:rFonts w:ascii="Calibri Light" w:hAnsi="Calibri Light" w:eastAsia="" w:cs="" w:asciiTheme="majorHAnsi" w:cstheme="majorBidi" w:eastAsiaTheme="majorEastAsia" w:hAnsiTheme="majorHAnsi"/>
       <w:i/>
       <w:iCs/>
-      <w:color w:val="1F4D78" w:themeColor="accent1" w:themeShade="7F"/>
+      <w:color w:val="1F4D78" w:themeColor="accent1" w:themeShade="7f"/>
     </w:rPr>
   </w:style>
   <w:style w:type="paragraph" w:styleId="Heading8">
-    <w:name w:val="heading 8"/>
+    <w:name w:val="Heading 8"/>
     <w:basedOn w:val="Normal"/>
     <w:next w:val="Normal"/>
     <w:link w:val="Heading8Char"/>
@@ -2637,7 +2650,7 @@
     <w:semiHidden/>
     <w:unhideWhenUsed/>
     <w:qFormat/>
-    <w:rsid w:val="002E2279"/>
+    <w:rsid w:val="002e2279"/>
     <w:pPr>
       <w:keepNext/>
       <w:keepLines/>
@@ -2649,14 +2662,14 @@
       <w:outlineLvl w:val="7"/>
     </w:pPr>
     <w:rPr>
-      <w:rFonts w:asciiTheme="majorHAnsi" w:eastAsiaTheme="majorEastAsia" w:hAnsiTheme="majorHAnsi" w:cstheme="majorBidi"/>
-      <w:color w:val="272727" w:themeColor="text1" w:themeTint="D8"/>
+      <w:rFonts w:ascii="Calibri Light" w:hAnsi="Calibri Light" w:eastAsia="" w:cs="" w:asciiTheme="majorHAnsi" w:cstheme="majorBidi" w:eastAsiaTheme="majorEastAsia" w:hAnsiTheme="majorHAnsi"/>
+      <w:color w:val="272727" w:themeColor="text1" w:themeTint="d8"/>
       <w:sz w:val="21"/>
       <w:szCs w:val="21"/>
     </w:rPr>
   </w:style>
   <w:style w:type="paragraph" w:styleId="Heading9">
-    <w:name w:val="heading 9"/>
+    <w:name w:val="Heading 9"/>
     <w:basedOn w:val="Normal"/>
     <w:next w:val="Normal"/>
     <w:link w:val="Heading9Char"/>
@@ -2664,7 +2677,7 @@
     <w:semiHidden/>
     <w:unhideWhenUsed/>
     <w:qFormat/>
-    <w:rsid w:val="002E2279"/>
+    <w:rsid w:val="002e2279"/>
     <w:pPr>
       <w:keepNext/>
       <w:keepLines/>
@@ -2676,19 +2689,252 @@
       <w:outlineLvl w:val="8"/>
     </w:pPr>
     <w:rPr>
-      <w:rFonts w:asciiTheme="majorHAnsi" w:eastAsiaTheme="majorEastAsia" w:hAnsiTheme="majorHAnsi" w:cstheme="majorBidi"/>
+      <w:rFonts w:ascii="Calibri Light" w:hAnsi="Calibri Light" w:eastAsia="" w:cs="" w:asciiTheme="majorHAnsi" w:cstheme="majorBidi" w:eastAsiaTheme="majorEastAsia" w:hAnsiTheme="majorHAnsi"/>
       <w:i/>
       <w:iCs/>
-      <w:color w:val="272727" w:themeColor="text1" w:themeTint="D8"/>
+      <w:color w:val="272727" w:themeColor="text1" w:themeTint="d8"/>
       <w:sz w:val="21"/>
       <w:szCs w:val="21"/>
     </w:rPr>
   </w:style>
-  <w:style w:type="character" w:default="1" w:styleId="DefaultParagraphFont">
+  <w:style w:type="character" w:styleId="DefaultParagraphFont" w:default="1">
     <w:name w:val="Default Paragraph Font"/>
     <w:uiPriority w:val="1"/>
     <w:semiHidden/>
     <w:unhideWhenUsed/>
+    <w:qFormat/>
+    <w:rPr/>
+  </w:style>
+  <w:style w:type="character" w:styleId="Heading1Char" w:customStyle="1">
+    <w:name w:val="Heading 1 Char"/>
+    <w:basedOn w:val="DefaultParagraphFont"/>
+    <w:link w:val="Heading1"/>
+    <w:uiPriority w:val="9"/>
+    <w:qFormat/>
+    <w:rsid w:val="002e2279"/>
+    <w:rPr>
+      <w:rFonts w:ascii="Calibri Light" w:hAnsi="Calibri Light" w:eastAsia="" w:cs="" w:asciiTheme="majorHAnsi" w:cstheme="majorBidi" w:eastAsiaTheme="majorEastAsia" w:hAnsiTheme="majorHAnsi"/>
+      <w:color w:val="2E74B5" w:themeColor="accent1" w:themeShade="bf"/>
+      <w:sz w:val="32"/>
+      <w:szCs w:val="32"/>
+    </w:rPr>
+  </w:style>
+  <w:style w:type="character" w:styleId="Heading2Char" w:customStyle="1">
+    <w:name w:val="Heading 2 Char"/>
+    <w:basedOn w:val="DefaultParagraphFont"/>
+    <w:link w:val="Heading2"/>
+    <w:uiPriority w:val="9"/>
+    <w:qFormat/>
+    <w:rsid w:val="002e2279"/>
+    <w:rPr>
+      <w:rFonts w:ascii="Calibri Light" w:hAnsi="Calibri Light" w:eastAsia="" w:cs="" w:asciiTheme="majorHAnsi" w:cstheme="majorBidi" w:eastAsiaTheme="majorEastAsia" w:hAnsiTheme="majorHAnsi"/>
+      <w:color w:val="2E74B5" w:themeColor="accent1" w:themeShade="bf"/>
+      <w:sz w:val="26"/>
+      <w:szCs w:val="26"/>
+    </w:rPr>
+  </w:style>
+  <w:style w:type="character" w:styleId="Heading3Char" w:customStyle="1">
+    <w:name w:val="Heading 3 Char"/>
+    <w:basedOn w:val="DefaultParagraphFont"/>
+    <w:link w:val="Heading3"/>
+    <w:uiPriority w:val="9"/>
+    <w:qFormat/>
+    <w:rsid w:val="002e2279"/>
+    <w:rPr>
+      <w:rFonts w:ascii="Calibri Light" w:hAnsi="Calibri Light" w:eastAsia="" w:cs="" w:asciiTheme="majorHAnsi" w:cstheme="majorBidi" w:eastAsiaTheme="majorEastAsia" w:hAnsiTheme="majorHAnsi"/>
+      <w:color w:val="1F4D78" w:themeColor="accent1" w:themeShade="7f"/>
+      <w:sz w:val="24"/>
+      <w:szCs w:val="24"/>
+    </w:rPr>
+  </w:style>
+  <w:style w:type="character" w:styleId="Heading4Char" w:customStyle="1">
+    <w:name w:val="Heading 4 Char"/>
+    <w:basedOn w:val="DefaultParagraphFont"/>
+    <w:link w:val="Heading4"/>
+    <w:uiPriority w:val="9"/>
+    <w:qFormat/>
+    <w:rsid w:val="002e2279"/>
+    <w:rPr>
+      <w:rFonts w:ascii="Calibri Light" w:hAnsi="Calibri Light" w:eastAsia="" w:cs="" w:asciiTheme="majorHAnsi" w:cstheme="majorBidi" w:eastAsiaTheme="majorEastAsia" w:hAnsiTheme="majorHAnsi"/>
+      <w:i/>
+      <w:iCs/>
+      <w:color w:val="2E74B5" w:themeColor="accent1" w:themeShade="bf"/>
+    </w:rPr>
+  </w:style>
+  <w:style w:type="character" w:styleId="Heading5Char" w:customStyle="1">
+    <w:name w:val="Heading 5 Char"/>
+    <w:basedOn w:val="DefaultParagraphFont"/>
+    <w:link w:val="Heading5"/>
+    <w:uiPriority w:val="9"/>
+    <w:qFormat/>
+    <w:rsid w:val="002e2279"/>
+    <w:rPr>
+      <w:rFonts w:ascii="Calibri Light" w:hAnsi="Calibri Light" w:eastAsia="" w:cs="" w:asciiTheme="majorHAnsi" w:cstheme="majorBidi" w:eastAsiaTheme="majorEastAsia" w:hAnsiTheme="majorHAnsi"/>
+      <w:color w:val="2E74B5" w:themeColor="accent1" w:themeShade="bf"/>
+    </w:rPr>
+  </w:style>
+  <w:style w:type="character" w:styleId="Heading6Char" w:customStyle="1">
+    <w:name w:val="Heading 6 Char"/>
+    <w:basedOn w:val="DefaultParagraphFont"/>
+    <w:link w:val="Heading6"/>
+    <w:uiPriority w:val="9"/>
+    <w:semiHidden/>
+    <w:qFormat/>
+    <w:rsid w:val="002e2279"/>
+    <w:rPr>
+      <w:rFonts w:ascii="Calibri Light" w:hAnsi="Calibri Light" w:eastAsia="" w:cs="" w:asciiTheme="majorHAnsi" w:cstheme="majorBidi" w:eastAsiaTheme="majorEastAsia" w:hAnsiTheme="majorHAnsi"/>
+      <w:color w:val="1F4D78" w:themeColor="accent1" w:themeShade="7f"/>
+    </w:rPr>
+  </w:style>
+  <w:style w:type="character" w:styleId="Heading7Char" w:customStyle="1">
+    <w:name w:val="Heading 7 Char"/>
+    <w:basedOn w:val="DefaultParagraphFont"/>
+    <w:link w:val="Heading7"/>
+    <w:uiPriority w:val="9"/>
+    <w:semiHidden/>
+    <w:qFormat/>
+    <w:rsid w:val="002e2279"/>
+    <w:rPr>
+      <w:rFonts w:ascii="Calibri Light" w:hAnsi="Calibri Light" w:eastAsia="" w:cs="" w:asciiTheme="majorHAnsi" w:cstheme="majorBidi" w:eastAsiaTheme="majorEastAsia" w:hAnsiTheme="majorHAnsi"/>
+      <w:i/>
+      <w:iCs/>
+      <w:color w:val="1F4D78" w:themeColor="accent1" w:themeShade="7f"/>
+    </w:rPr>
+  </w:style>
+  <w:style w:type="character" w:styleId="Heading8Char" w:customStyle="1">
+    <w:name w:val="Heading 8 Char"/>
+    <w:basedOn w:val="DefaultParagraphFont"/>
+    <w:link w:val="Heading8"/>
+    <w:uiPriority w:val="9"/>
+    <w:semiHidden/>
+    <w:qFormat/>
+    <w:rsid w:val="002e2279"/>
+    <w:rPr>
+      <w:rFonts w:ascii="Calibri Light" w:hAnsi="Calibri Light" w:eastAsia="" w:cs="" w:asciiTheme="majorHAnsi" w:cstheme="majorBidi" w:eastAsiaTheme="majorEastAsia" w:hAnsiTheme="majorHAnsi"/>
+      <w:color w:val="272727" w:themeColor="text1" w:themeTint="d8"/>
+      <w:sz w:val="21"/>
+      <w:szCs w:val="21"/>
+    </w:rPr>
+  </w:style>
+  <w:style w:type="character" w:styleId="Heading9Char" w:customStyle="1">
+    <w:name w:val="Heading 9 Char"/>
+    <w:basedOn w:val="DefaultParagraphFont"/>
+    <w:link w:val="Heading9"/>
+    <w:uiPriority w:val="9"/>
+    <w:semiHidden/>
+    <w:qFormat/>
+    <w:rsid w:val="002e2279"/>
+    <w:rPr>
+      <w:rFonts w:ascii="Calibri Light" w:hAnsi="Calibri Light" w:eastAsia="" w:cs="" w:asciiTheme="majorHAnsi" w:cstheme="majorBidi" w:eastAsiaTheme="majorEastAsia" w:hAnsiTheme="majorHAnsi"/>
+      <w:i/>
+      <w:iCs/>
+      <w:color w:val="272727" w:themeColor="text1" w:themeTint="d8"/>
+      <w:sz w:val="21"/>
+      <w:szCs w:val="21"/>
+    </w:rPr>
+  </w:style>
+  <w:style w:type="character" w:styleId="FooterChar" w:customStyle="1">
+    <w:name w:val="Footer Char"/>
+    <w:basedOn w:val="DefaultParagraphFont"/>
+    <w:link w:val="Footer"/>
+    <w:uiPriority w:val="99"/>
+    <w:qFormat/>
+    <w:rsid w:val="002e2279"/>
+    <w:rPr/>
+  </w:style>
+  <w:style w:type="paragraph" w:styleId="Heading">
+    <w:name w:val="Heading"/>
+    <w:basedOn w:val="Normal"/>
+    <w:next w:val="TextBody"/>
+    <w:qFormat/>
+    <w:pPr>
+      <w:keepNext/>
+      <w:spacing w:before="240" w:after="120"/>
+    </w:pPr>
+    <w:rPr>
+      <w:rFonts w:ascii="Liberation Sans" w:hAnsi="Liberation Sans" w:eastAsia="Microsoft YaHei" w:cs="Lucida Sans"/>
+      <w:sz w:val="28"/>
+      <w:szCs w:val="28"/>
+    </w:rPr>
+  </w:style>
+  <w:style w:type="paragraph" w:styleId="TextBody">
+    <w:name w:val="Body Text"/>
+    <w:basedOn w:val="Normal"/>
+    <w:pPr>
+      <w:spacing w:lineRule="auto" w:line="288" w:before="0" w:after="140"/>
+    </w:pPr>
+    <w:rPr/>
+  </w:style>
+  <w:style w:type="paragraph" w:styleId="List">
+    <w:name w:val="List"/>
+    <w:basedOn w:val="TextBody"/>
+    <w:pPr/>
+    <w:rPr>
+      <w:rFonts w:cs="Lucida Sans"/>
+    </w:rPr>
+  </w:style>
+  <w:style w:type="paragraph" w:styleId="Caption">
+    <w:name w:val="Caption"/>
+    <w:basedOn w:val="Normal"/>
+    <w:qFormat/>
+    <w:pPr>
+      <w:suppressLineNumbers/>
+      <w:spacing w:before="120" w:after="120"/>
+    </w:pPr>
+    <w:rPr>
+      <w:rFonts w:cs="Lucida Sans"/>
+      <w:i/>
+      <w:iCs/>
+      <w:sz w:val="24"/>
+      <w:szCs w:val="24"/>
+    </w:rPr>
+  </w:style>
+  <w:style w:type="paragraph" w:styleId="Index">
+    <w:name w:val="Index"/>
+    <w:basedOn w:val="Normal"/>
+    <w:qFormat/>
+    <w:pPr>
+      <w:suppressLineNumbers/>
+    </w:pPr>
+    <w:rPr>
+      <w:rFonts w:cs="Lucida Sans"/>
+    </w:rPr>
+  </w:style>
+  <w:style w:type="paragraph" w:styleId="ListParagraph">
+    <w:name w:val="List Paragraph"/>
+    <w:basedOn w:val="Normal"/>
+    <w:uiPriority w:val="34"/>
+    <w:qFormat/>
+    <w:rsid w:val="002e2279"/>
+    <w:pPr>
+      <w:spacing w:before="0" w:after="160"/>
+      <w:ind w:left="720" w:hanging="0"/>
+      <w:contextualSpacing/>
+    </w:pPr>
+    <w:rPr/>
+  </w:style>
+  <w:style w:type="paragraph" w:styleId="Footer">
+    <w:name w:val="Footer"/>
+    <w:basedOn w:val="Normal"/>
+    <w:link w:val="FooterChar"/>
+    <w:uiPriority w:val="99"/>
+    <w:unhideWhenUsed/>
+    <w:rsid w:val="002e2279"/>
+    <w:pPr>
+      <w:tabs>
+        <w:tab w:val="center" w:pos="4513" w:leader="none"/>
+        <w:tab w:val="right" w:pos="9026" w:leader="none"/>
+      </w:tabs>
+      <w:spacing w:lineRule="auto" w:line="240" w:before="0" w:after="0"/>
+    </w:pPr>
+    <w:rPr/>
+  </w:style>
+  <w:style w:type="numbering" w:styleId="NoList" w:default="1">
+    <w:name w:val="No List"/>
+    <w:uiPriority w:val="99"/>
+    <w:semiHidden/>
+    <w:unhideWhenUsed/>
+    <w:qFormat/>
   </w:style>
   <w:style w:type="table" w:default="1" w:styleId="TableNormal">
     <w:name w:val="Normal Table"/>
@@ -2704,164 +2950,6 @@
         <w:right w:w="108" w:type="dxa"/>
       </w:tblCellMar>
     </w:tblPr>
-  </w:style>
-  <w:style w:type="numbering" w:default="1" w:styleId="NoList">
-    <w:name w:val="No List"/>
-    <w:uiPriority w:val="99"/>
-    <w:semiHidden/>
-    <w:unhideWhenUsed/>
-  </w:style>
-  <w:style w:type="character" w:customStyle="1" w:styleId="Heading1Char">
-    <w:name w:val="Heading 1 Char"/>
-    <w:basedOn w:val="DefaultParagraphFont"/>
-    <w:link w:val="Heading1"/>
-    <w:uiPriority w:val="9"/>
-    <w:rsid w:val="002E2279"/>
-    <w:rPr>
-      <w:rFonts w:asciiTheme="majorHAnsi" w:eastAsiaTheme="majorEastAsia" w:hAnsiTheme="majorHAnsi" w:cstheme="majorBidi"/>
-      <w:color w:val="2E74B5" w:themeColor="accent1" w:themeShade="BF"/>
-      <w:sz w:val="32"/>
-      <w:szCs w:val="32"/>
-    </w:rPr>
-  </w:style>
-  <w:style w:type="character" w:customStyle="1" w:styleId="Heading2Char">
-    <w:name w:val="Heading 2 Char"/>
-    <w:basedOn w:val="DefaultParagraphFont"/>
-    <w:link w:val="Heading2"/>
-    <w:uiPriority w:val="9"/>
-    <w:rsid w:val="002E2279"/>
-    <w:rPr>
-      <w:rFonts w:asciiTheme="majorHAnsi" w:eastAsiaTheme="majorEastAsia" w:hAnsiTheme="majorHAnsi" w:cstheme="majorBidi"/>
-      <w:color w:val="2E74B5" w:themeColor="accent1" w:themeShade="BF"/>
-      <w:sz w:val="26"/>
-      <w:szCs w:val="26"/>
-    </w:rPr>
-  </w:style>
-  <w:style w:type="character" w:customStyle="1" w:styleId="Heading3Char">
-    <w:name w:val="Heading 3 Char"/>
-    <w:basedOn w:val="DefaultParagraphFont"/>
-    <w:link w:val="Heading3"/>
-    <w:uiPriority w:val="9"/>
-    <w:rsid w:val="002E2279"/>
-    <w:rPr>
-      <w:rFonts w:asciiTheme="majorHAnsi" w:eastAsiaTheme="majorEastAsia" w:hAnsiTheme="majorHAnsi" w:cstheme="majorBidi"/>
-      <w:color w:val="1F4D78" w:themeColor="accent1" w:themeShade="7F"/>
-      <w:sz w:val="24"/>
-      <w:szCs w:val="24"/>
-    </w:rPr>
-  </w:style>
-  <w:style w:type="character" w:customStyle="1" w:styleId="Heading4Char">
-    <w:name w:val="Heading 4 Char"/>
-    <w:basedOn w:val="DefaultParagraphFont"/>
-    <w:link w:val="Heading4"/>
-    <w:uiPriority w:val="9"/>
-    <w:rsid w:val="002E2279"/>
-    <w:rPr>
-      <w:rFonts w:asciiTheme="majorHAnsi" w:eastAsiaTheme="majorEastAsia" w:hAnsiTheme="majorHAnsi" w:cstheme="majorBidi"/>
-      <w:i/>
-      <w:iCs/>
-      <w:color w:val="2E74B5" w:themeColor="accent1" w:themeShade="BF"/>
-    </w:rPr>
-  </w:style>
-  <w:style w:type="character" w:customStyle="1" w:styleId="Heading5Char">
-    <w:name w:val="Heading 5 Char"/>
-    <w:basedOn w:val="DefaultParagraphFont"/>
-    <w:link w:val="Heading5"/>
-    <w:uiPriority w:val="9"/>
-    <w:rsid w:val="002E2279"/>
-    <w:rPr>
-      <w:rFonts w:asciiTheme="majorHAnsi" w:eastAsiaTheme="majorEastAsia" w:hAnsiTheme="majorHAnsi" w:cstheme="majorBidi"/>
-      <w:color w:val="2E74B5" w:themeColor="accent1" w:themeShade="BF"/>
-    </w:rPr>
-  </w:style>
-  <w:style w:type="character" w:customStyle="1" w:styleId="Heading6Char">
-    <w:name w:val="Heading 6 Char"/>
-    <w:basedOn w:val="DefaultParagraphFont"/>
-    <w:link w:val="Heading6"/>
-    <w:uiPriority w:val="9"/>
-    <w:semiHidden/>
-    <w:rsid w:val="002E2279"/>
-    <w:rPr>
-      <w:rFonts w:asciiTheme="majorHAnsi" w:eastAsiaTheme="majorEastAsia" w:hAnsiTheme="majorHAnsi" w:cstheme="majorBidi"/>
-      <w:color w:val="1F4D78" w:themeColor="accent1" w:themeShade="7F"/>
-    </w:rPr>
-  </w:style>
-  <w:style w:type="character" w:customStyle="1" w:styleId="Heading7Char">
-    <w:name w:val="Heading 7 Char"/>
-    <w:basedOn w:val="DefaultParagraphFont"/>
-    <w:link w:val="Heading7"/>
-    <w:uiPriority w:val="9"/>
-    <w:semiHidden/>
-    <w:rsid w:val="002E2279"/>
-    <w:rPr>
-      <w:rFonts w:asciiTheme="majorHAnsi" w:eastAsiaTheme="majorEastAsia" w:hAnsiTheme="majorHAnsi" w:cstheme="majorBidi"/>
-      <w:i/>
-      <w:iCs/>
-      <w:color w:val="1F4D78" w:themeColor="accent1" w:themeShade="7F"/>
-    </w:rPr>
-  </w:style>
-  <w:style w:type="character" w:customStyle="1" w:styleId="Heading8Char">
-    <w:name w:val="Heading 8 Char"/>
-    <w:basedOn w:val="DefaultParagraphFont"/>
-    <w:link w:val="Heading8"/>
-    <w:uiPriority w:val="9"/>
-    <w:semiHidden/>
-    <w:rsid w:val="002E2279"/>
-    <w:rPr>
-      <w:rFonts w:asciiTheme="majorHAnsi" w:eastAsiaTheme="majorEastAsia" w:hAnsiTheme="majorHAnsi" w:cstheme="majorBidi"/>
-      <w:color w:val="272727" w:themeColor="text1" w:themeTint="D8"/>
-      <w:sz w:val="21"/>
-      <w:szCs w:val="21"/>
-    </w:rPr>
-  </w:style>
-  <w:style w:type="character" w:customStyle="1" w:styleId="Heading9Char">
-    <w:name w:val="Heading 9 Char"/>
-    <w:basedOn w:val="DefaultParagraphFont"/>
-    <w:link w:val="Heading9"/>
-    <w:uiPriority w:val="9"/>
-    <w:semiHidden/>
-    <w:rsid w:val="002E2279"/>
-    <w:rPr>
-      <w:rFonts w:asciiTheme="majorHAnsi" w:eastAsiaTheme="majorEastAsia" w:hAnsiTheme="majorHAnsi" w:cstheme="majorBidi"/>
-      <w:i/>
-      <w:iCs/>
-      <w:color w:val="272727" w:themeColor="text1" w:themeTint="D8"/>
-      <w:sz w:val="21"/>
-      <w:szCs w:val="21"/>
-    </w:rPr>
-  </w:style>
-  <w:style w:type="paragraph" w:styleId="ListParagraph">
-    <w:name w:val="List Paragraph"/>
-    <w:basedOn w:val="Normal"/>
-    <w:uiPriority w:val="34"/>
-    <w:qFormat/>
-    <w:rsid w:val="002E2279"/>
-    <w:pPr>
-      <w:ind w:left="720"/>
-      <w:contextualSpacing/>
-    </w:pPr>
-  </w:style>
-  <w:style w:type="paragraph" w:styleId="Footer">
-    <w:name w:val="footer"/>
-    <w:basedOn w:val="Normal"/>
-    <w:link w:val="FooterChar"/>
-    <w:uiPriority w:val="99"/>
-    <w:unhideWhenUsed/>
-    <w:rsid w:val="002E2279"/>
-    <w:pPr>
-      <w:tabs>
-        <w:tab w:val="center" w:pos="4513"/>
-        <w:tab w:val="right" w:pos="9026"/>
-      </w:tabs>
-      <w:spacing w:after="0" w:line="240" w:lineRule="auto"/>
-    </w:pPr>
-  </w:style>
-  <w:style w:type="character" w:customStyle="1" w:styleId="FooterChar">
-    <w:name w:val="Footer Char"/>
-    <w:basedOn w:val="DefaultParagraphFont"/>
-    <w:link w:val="Footer"/>
-    <w:uiPriority w:val="99"/>
-    <w:rsid w:val="002E2279"/>
   </w:style>
 </w:styles>
 </file>

</xml_diff>